<commit_message>
proeve van bekwaamheid kt2
</commit_message>
<xml_diff>
--- a/Documentatie KT2/2.7Functioneel-Test-Bijlage.docx
+++ b/Documentatie KT2/2.7Functioneel-Test-Bijlage.docx
@@ -1,6 +1,6 @@
 
 <file path=word/document.xml><?xml version="1.0" encoding="utf-8"?>
-<w:document xmlns:wpc="http://schemas.microsoft.com/office/word/2010/wordprocessingCanvas" xmlns:mo="http://schemas.microsoft.com/office/mac/office/2008/main" xmlns:mc="http://schemas.openxmlformats.org/markup-compatibility/2006" xmlns:mv="urn:schemas-microsoft-com:mac:vml" xmlns:o="urn:schemas-microsoft-com:office:office" xmlns:r="http://schemas.openxmlformats.org/officeDocument/2006/relationships" xmlns:m="http://schemas.openxmlformats.org/officeDocument/2006/math" xmlns:v="urn:schemas-microsoft-com:vml" xmlns:wp14="http://schemas.microsoft.com/office/word/2010/wordprocessingDrawing" xmlns:wp="http://schemas.openxmlformats.org/drawingml/2006/wordprocessingDrawing" xmlns:w10="urn:schemas-microsoft-com:office:word" xmlns:w="http://schemas.openxmlformats.org/wordprocessingml/2006/main" xmlns:w14="http://schemas.microsoft.com/office/word/2010/wordml" xmlns:w15="http://schemas.microsoft.com/office/word/2012/wordml" xmlns:wpg="http://schemas.microsoft.com/office/word/2010/wordprocessingGroup" xmlns:wpi="http://schemas.microsoft.com/office/word/2010/wordprocessingInk" xmlns:wne="http://schemas.microsoft.com/office/word/2006/wordml" xmlns:wps="http://schemas.microsoft.com/office/word/2010/wordprocessingShape" mc:Ignorable="w14 w15 wp14">
+<w:document xmlns:wpc="http://schemas.microsoft.com/office/word/2010/wordprocessingCanvas" xmlns:mc="http://schemas.openxmlformats.org/markup-compatibility/2006" xmlns:o="urn:schemas-microsoft-com:office:office" xmlns:r="http://schemas.openxmlformats.org/officeDocument/2006/relationships" xmlns:m="http://schemas.openxmlformats.org/officeDocument/2006/math" xmlns:v="urn:schemas-microsoft-com:vml" xmlns:wp14="http://schemas.microsoft.com/office/word/2010/wordprocessingDrawing" xmlns:wp="http://schemas.openxmlformats.org/drawingml/2006/wordprocessingDrawing" xmlns:w10="urn:schemas-microsoft-com:office:word" xmlns:w="http://schemas.openxmlformats.org/wordprocessingml/2006/main" xmlns:w14="http://schemas.microsoft.com/office/word/2010/wordml" xmlns:wpg="http://schemas.microsoft.com/office/word/2010/wordprocessingGroup" xmlns:wpi="http://schemas.microsoft.com/office/word/2010/wordprocessingInk" xmlns:wne="http://schemas.microsoft.com/office/word/2006/wordml" xmlns:wps="http://schemas.microsoft.com/office/word/2010/wordprocessingShape" mc:Ignorable="w14 wp14">
   <w:body>
     <w:p>
       <w:pPr>
@@ -40,7 +40,7 @@
                     </pic:cNvPicPr>
                   </pic:nvPicPr>
                   <pic:blipFill>
-                    <a:blip r:embed="rId4">
+                    <a:blip r:embed="rId5">
                       <a:extLst>
                         <a:ext uri="{28A0092B-C50C-407E-A947-70E740481C1C}">
                           <a14:useLocalDpi xmlns:a14="http://schemas.microsoft.com/office/drawing/2010/main" val="0"/>
@@ -121,7 +121,7 @@
                     </pic:cNvPicPr>
                   </pic:nvPicPr>
                   <pic:blipFill>
-                    <a:blip r:embed="rId5">
+                    <a:blip r:embed="rId6">
                       <a:extLst>
                         <a:ext uri="{28A0092B-C50C-407E-A947-70E740481C1C}">
                           <a14:useLocalDpi xmlns:a14="http://schemas.microsoft.com/office/drawing/2010/main" val="0"/>
@@ -259,7 +259,7 @@
               </wp:anchor>
             </w:drawing>
           </mc:Choice>
-          <mc:Fallback>
+          <mc:Fallback xmlns:w15="http://schemas.microsoft.com/office/word/2012/wordml" xmlns:mv="urn:schemas-microsoft-com:mac:vml" xmlns:mo="http://schemas.microsoft.com/office/mac/office/2008/main">
             <w:pict>
               <v:shapetype w14:anchorId="49415E73" id="_x0000_t202" coordsize="21600,21600" o:spt="202" path="m0,0l0,21600,21600,21600,21600,0xe">
                 <v:stroke joinstyle="miter"/>
@@ -397,7 +397,7 @@
       <w:pPr>
         <w:pStyle w:val="Geenafstand"/>
         <w:rPr>
-          <w:rStyle w:val="Kop1Teken"/>
+          <w:rStyle w:val="Kop1Char"/>
         </w:rPr>
       </w:pPr>
       <w:r>
@@ -418,17 +418,19 @@
       </w:pPr>
       <w:r>
         <w:rPr>
-          <w:rStyle w:val="Kop1Teken"/>
+          <w:rStyle w:val="Kop1Char"/>
         </w:rPr>
-        <w:t>Functionele Test(Bijlage) (6</w:t>
+        <w:t>Functionele Test(Bijlage) (</w:t>
       </w:r>
+      <w:bookmarkEnd w:id="0"/>
       <w:r>
         <w:rPr>
-          <w:rStyle w:val="Kop1Teken"/>
+          <w:rStyle w:val="Kop1Char"/>
         </w:rPr>
-        <w:t>)</w:t>
+        <w:t>7)</w:t>
       </w:r>
-      <w:bookmarkEnd w:id="0"/>
+      <w:bookmarkStart w:id="1" w:name="_GoBack"/>
+      <w:bookmarkEnd w:id="1"/>
       <w:r>
         <w:rPr>
           <w:rFonts w:ascii="Arial" w:hAnsi="Arial" w:cs="Arial"/>
@@ -467,25 +469,7 @@
           <w:sz w:val="52"/>
           <w:szCs w:val="52"/>
         </w:rPr>
-        <w:t xml:space="preserve">Dean </w:t>
-      </w:r>
-      <w:proofErr w:type="gramStart"/>
-      <w:r>
-        <w:rPr>
-          <w:rFonts w:ascii="Arial" w:hAnsi="Arial" w:cs="Arial"/>
-          <w:sz w:val="52"/>
-          <w:szCs w:val="52"/>
-        </w:rPr>
-        <w:t>Vermeulen /</w:t>
-      </w:r>
-      <w:proofErr w:type="gramEnd"/>
-      <w:r>
-        <w:rPr>
-          <w:rFonts w:ascii="Arial" w:hAnsi="Arial" w:cs="Arial"/>
-          <w:sz w:val="52"/>
-          <w:szCs w:val="52"/>
-        </w:rPr>
-        <w:t xml:space="preserve"> Mitch Walravens</w:t>
+        <w:t>Dean Vermeulen / Mitch Walravens</w:t>
       </w:r>
       <w:r>
         <w:rPr>
@@ -510,25 +494,7 @@
           <w:sz w:val="40"/>
           <w:szCs w:val="40"/>
         </w:rPr>
-        <w:t xml:space="preserve">Klas: </w:t>
-      </w:r>
-      <w:proofErr w:type="spellStart"/>
-      <w:r>
-        <w:rPr>
-          <w:rFonts w:ascii="Arial" w:hAnsi="Arial" w:cs="Arial"/>
-          <w:sz w:val="40"/>
-          <w:szCs w:val="40"/>
-        </w:rPr>
-        <w:t>Med</w:t>
-      </w:r>
-      <w:proofErr w:type="spellEnd"/>
-      <w:r>
-        <w:rPr>
-          <w:rFonts w:ascii="Arial" w:hAnsi="Arial" w:cs="Arial"/>
-          <w:sz w:val="40"/>
-          <w:szCs w:val="40"/>
-        </w:rPr>
-        <w:t xml:space="preserve"> 3A</w:t>
+        <w:t>Klas: Med 3A</w:t>
       </w:r>
     </w:p>
     <w:p>
@@ -576,10 +542,7 @@
       </w:r>
       <w:r>
         <w:br/>
-        <w:t>de Functionele Bijlage</w:t>
-      </w:r>
-      <w:r>
-        <w:t>:</w:t>
+        <w:t>de Functionele Bijlage:</w:t>
       </w:r>
       <w:r>
         <w:br/>
@@ -589,12 +552,30 @@
       </w:r>
       <w:r>
         <w:br/>
+      </w:r>
+      <w:r>
+        <w:br/>
+      </w:r>
+      <w:r>
         <w:t>--------------------------------------</w:t>
       </w:r>
     </w:p>
+    <w:p>
+      <w:pPr>
+        <w:spacing w:after="0" w:line="240" w:lineRule="auto"/>
+      </w:pPr>
+      <w:r>
+        <w:br w:type="page"/>
+      </w:r>
+    </w:p>
+    <w:p>
+      <w:pPr>
+        <w:jc w:val="right"/>
+      </w:pPr>
+    </w:p>
     <w:tbl>
       <w:tblPr>
-        <w:tblStyle w:val="Rastertabel4-accent1"/>
+        <w:tblStyle w:val="GridTable4Accent1"/>
         <w:tblW w:w="9056" w:type="dxa"/>
         <w:tblLook w:val="04A0" w:firstRow="1" w:lastRow="0" w:firstColumn="1" w:lastColumn="0" w:noHBand="0" w:noVBand="1"/>
       </w:tblPr>
@@ -614,7 +595,6 @@
           </w:tcPr>
           <w:p>
             <w:r>
-              <w:lastRenderedPageBreak/>
               <w:t>Testcode</w:t>
             </w:r>
           </w:p>
@@ -692,7 +672,7 @@
                           </pic:cNvPicPr>
                         </pic:nvPicPr>
                         <pic:blipFill>
-                          <a:blip r:embed="rId6">
+                          <a:blip r:embed="rId7">
                             <a:extLst>
                               <a:ext uri="{28A0092B-C50C-407E-A947-70E740481C1C}">
                                 <a14:useLocalDpi xmlns:a14="http://schemas.microsoft.com/office/drawing/2010/main" val="0"/>
@@ -748,6 +728,7 @@
           </w:tcPr>
           <w:p>
             <w:r>
+              <w:lastRenderedPageBreak/>
               <w:t>1.2</w:t>
             </w:r>
           </w:p>
@@ -783,7 +764,7 @@
                           </pic:cNvPicPr>
                         </pic:nvPicPr>
                         <pic:blipFill>
-                          <a:blip r:embed="rId7">
+                          <a:blip r:embed="rId8">
                             <a:extLst>
                               <a:ext uri="{28A0092B-C50C-407E-A947-70E740481C1C}">
                                 <a14:useLocalDpi xmlns:a14="http://schemas.microsoft.com/office/drawing/2010/main" val="0"/>
@@ -842,6 +823,7 @@
           </w:tcPr>
           <w:p>
             <w:r>
+              <w:lastRenderedPageBreak/>
               <w:t>1.3</w:t>
             </w:r>
           </w:p>
@@ -877,7 +859,7 @@
                           </pic:cNvPicPr>
                         </pic:nvPicPr>
                         <pic:blipFill>
-                          <a:blip r:embed="rId8">
+                          <a:blip r:embed="rId9">
                             <a:extLst>
                               <a:ext uri="{28A0092B-C50C-407E-A947-70E740481C1C}">
                                 <a14:useLocalDpi xmlns:a14="http://schemas.microsoft.com/office/drawing/2010/main" val="0"/>
@@ -933,6 +915,7 @@
           </w:tcPr>
           <w:p>
             <w:r>
+              <w:lastRenderedPageBreak/>
               <w:t>1.4</w:t>
             </w:r>
           </w:p>
@@ -968,7 +951,7 @@
                           </pic:cNvPicPr>
                         </pic:nvPicPr>
                         <pic:blipFill>
-                          <a:blip r:embed="rId9">
+                          <a:blip r:embed="rId10">
                             <a:extLst>
                               <a:ext uri="{28A0092B-C50C-407E-A947-70E740481C1C}">
                                 <a14:useLocalDpi xmlns:a14="http://schemas.microsoft.com/office/drawing/2010/main" val="0"/>
@@ -1027,6 +1010,7 @@
           </w:tcPr>
           <w:p>
             <w:r>
+              <w:lastRenderedPageBreak/>
               <w:t>1.5</w:t>
             </w:r>
           </w:p>
@@ -1062,7 +1046,7 @@
                           </pic:cNvPicPr>
                         </pic:nvPicPr>
                         <pic:blipFill>
-                          <a:blip r:embed="rId10" cstate="print">
+                          <a:blip r:embed="rId11" cstate="print">
                             <a:extLst>
                               <a:ext uri="{28A0092B-C50C-407E-A947-70E740481C1C}">
                                 <a14:useLocalDpi xmlns:a14="http://schemas.microsoft.com/office/drawing/2010/main" val="0"/>
@@ -1098,6 +1082,7 @@
                 <w:noProof/>
                 <w:lang w:eastAsia="nl-NL"/>
               </w:rPr>
+              <w:lastRenderedPageBreak/>
               <w:drawing>
                 <wp:inline distT="0" distB="0" distL="0" distR="0" wp14:anchorId="03B4B9E9" wp14:editId="474CD1B2">
                   <wp:extent cx="2571005" cy="4525987"/>
@@ -1116,7 +1101,7 @@
                           </pic:cNvPicPr>
                         </pic:nvPicPr>
                         <pic:blipFill>
-                          <a:blip r:embed="rId11">
+                          <a:blip r:embed="rId12">
                             <a:extLst>
                               <a:ext uri="{28A0092B-C50C-407E-A947-70E740481C1C}">
                                 <a14:useLocalDpi xmlns:a14="http://schemas.microsoft.com/office/drawing/2010/main" val="0"/>
@@ -1171,6 +1156,7 @@
                 <w:noProof/>
                 <w:lang w:eastAsia="nl-NL"/>
               </w:rPr>
+              <w:lastRenderedPageBreak/>
               <w:t>Dit krijg je te zien wanneer er wel een Competitieprogramma</w:t>
             </w:r>
             <w:r>
@@ -1214,6 +1200,7 @@
           </w:tcPr>
           <w:p>
             <w:r>
+              <w:lastRenderedPageBreak/>
               <w:t>1.6</w:t>
             </w:r>
           </w:p>
@@ -1249,7 +1236,7 @@
                           </pic:cNvPicPr>
                         </pic:nvPicPr>
                         <pic:blipFill>
-                          <a:blip r:embed="rId12">
+                          <a:blip r:embed="rId13">
                             <a:extLst>
                               <a:ext uri="{28A0092B-C50C-407E-A947-70E740481C1C}">
                                 <a14:useLocalDpi xmlns:a14="http://schemas.microsoft.com/office/drawing/2010/main" val="0"/>
@@ -1304,6 +1291,7 @@
           </w:tcPr>
           <w:p>
             <w:r>
+              <w:lastRenderedPageBreak/>
               <w:t>1.7</w:t>
             </w:r>
           </w:p>
@@ -1339,7 +1327,7 @@
                           </pic:cNvPicPr>
                         </pic:nvPicPr>
                         <pic:blipFill>
-                          <a:blip r:embed="rId13" cstate="print">
+                          <a:blip r:embed="rId14" cstate="print">
                             <a:extLst>
                               <a:ext uri="{28A0092B-C50C-407E-A947-70E740481C1C}">
                                 <a14:useLocalDpi xmlns:a14="http://schemas.microsoft.com/office/drawing/2010/main" val="0"/>
@@ -1380,6 +1368,7 @@
                 <w:noProof/>
                 <w:lang w:eastAsia="nl-NL"/>
               </w:rPr>
+              <w:lastRenderedPageBreak/>
               <w:drawing>
                 <wp:inline distT="0" distB="0" distL="0" distR="0" wp14:anchorId="4904156D" wp14:editId="3CB6DD1A">
                   <wp:extent cx="3114040" cy="5645150"/>
@@ -1398,7 +1387,7 @@
                           </pic:cNvPicPr>
                         </pic:nvPicPr>
                         <pic:blipFill>
-                          <a:blip r:embed="rId14">
+                          <a:blip r:embed="rId15">
                             <a:extLst>
                               <a:ext uri="{28A0092B-C50C-407E-A947-70E740481C1C}">
                                 <a14:useLocalDpi xmlns:a14="http://schemas.microsoft.com/office/drawing/2010/main" val="0"/>
@@ -1450,68 +1439,21 @@
                 <w:color w:val="FF0000"/>
                 <w:lang w:eastAsia="nl-NL"/>
               </w:rPr>
-              <w:t>Dit krijg je te zien wannee</w:t>
-            </w:r>
+              <w:lastRenderedPageBreak/>
+              <w:t>Dit krijg je te zien wanneer er wel een Live Score is.</w:t>
+            </w:r>
+          </w:p>
+          <w:p>
+            <w:pPr>
+              <w:cnfStyle w:val="000000100000" w:firstRow="0" w:lastRow="0" w:firstColumn="0" w:lastColumn="0" w:oddVBand="0" w:evenVBand="0" w:oddHBand="1" w:evenHBand="0" w:firstRowFirstColumn="0" w:firstRowLastColumn="0" w:lastRowFirstColumn="0" w:lastRowLastColumn="0"/>
+            </w:pPr>
             <w:r>
               <w:rPr>
                 <w:noProof/>
                 <w:color w:val="FF0000"/>
                 <w:lang w:eastAsia="nl-NL"/>
               </w:rPr>
-              <w:t>r er wel een Live Score</w:t>
-            </w:r>
-            <w:r>
-              <w:rPr>
-                <w:noProof/>
-                <w:color w:val="FF0000"/>
-                <w:lang w:eastAsia="nl-NL"/>
-              </w:rPr>
-              <w:t xml:space="preserve"> is.</w:t>
-            </w:r>
-          </w:p>
-          <w:p>
-            <w:pPr>
-              <w:cnfStyle w:val="000000100000" w:firstRow="0" w:lastRow="0" w:firstColumn="0" w:lastColumn="0" w:oddVBand="0" w:evenVBand="0" w:oddHBand="1" w:evenHBand="0" w:firstRowFirstColumn="0" w:firstRowLastColumn="0" w:lastRowFirstColumn="0" w:lastRowLastColumn="0"/>
-            </w:pPr>
-            <w:r>
-              <w:rPr>
-                <w:noProof/>
-                <w:color w:val="FF0000"/>
-                <w:lang w:eastAsia="nl-NL"/>
-              </w:rPr>
-              <w:t xml:space="preserve">Als er geen Live Score </w:t>
-            </w:r>
-            <w:r>
-              <w:rPr>
-                <w:noProof/>
-                <w:color w:val="FF0000"/>
-                <w:lang w:eastAsia="nl-NL"/>
-              </w:rPr>
-              <w:t xml:space="preserve"> is (Einde van het seizoen) dan word er een aangegeven dat er op dit</w:t>
-            </w:r>
-            <w:r>
-              <w:rPr>
-                <w:noProof/>
-                <w:color w:val="FF0000"/>
-                <w:lang w:eastAsia="nl-NL"/>
-              </w:rPr>
-              <w:t xml:space="preserve"> moment geen Live Score</w:t>
-            </w:r>
-            <w:r>
-              <w:rPr>
-                <w:noProof/>
-                <w:color w:val="FF0000"/>
-                <w:lang w:eastAsia="nl-NL"/>
-              </w:rPr>
-              <w:t xml:space="preserve"> is</w:t>
-            </w:r>
-            <w:r>
-              <w:rPr>
-                <w:noProof/>
-                <w:color w:val="FF0000"/>
-                <w:lang w:eastAsia="nl-NL"/>
-              </w:rPr>
-              <w:t>.</w:t>
+              <w:t>Als er geen Live Score  is (Einde van het seizoen) dan word er een aangegeven dat er op dit moment geen Live Score is.</w:t>
             </w:r>
           </w:p>
         </w:tc>
@@ -1524,6 +1466,7 @@
           </w:tcPr>
           <w:p>
             <w:r>
+              <w:lastRenderedPageBreak/>
               <w:t>1.8</w:t>
             </w:r>
           </w:p>
@@ -1563,7 +1506,7 @@
                           </pic:cNvPicPr>
                         </pic:nvPicPr>
                         <pic:blipFill>
-                          <a:blip r:embed="rId15">
+                          <a:blip r:embed="rId16">
                             <a:extLst>
                               <a:ext uri="{28A0092B-C50C-407E-A947-70E740481C1C}">
                                 <a14:useLocalDpi xmlns:a14="http://schemas.microsoft.com/office/drawing/2010/main" val="0"/>
@@ -1623,6 +1566,7 @@
           </w:tcPr>
           <w:p>
             <w:r>
+              <w:lastRenderedPageBreak/>
               <w:t>1.9</w:t>
             </w:r>
           </w:p>
@@ -1662,7 +1606,7 @@
                           </pic:cNvPicPr>
                         </pic:nvPicPr>
                         <pic:blipFill>
-                          <a:blip r:embed="rId16">
+                          <a:blip r:embed="rId17">
                             <a:extLst>
                               <a:ext uri="{28A0092B-C50C-407E-A947-70E740481C1C}">
                                 <a14:useLocalDpi xmlns:a14="http://schemas.microsoft.com/office/drawing/2010/main" val="0"/>
@@ -1719,6 +1663,7 @@
           </w:tcPr>
           <w:p>
             <w:r>
+              <w:lastRenderedPageBreak/>
               <w:t>1.10</w:t>
             </w:r>
           </w:p>
@@ -1758,7 +1703,7 @@
                           </pic:cNvPicPr>
                         </pic:nvPicPr>
                         <pic:blipFill>
-                          <a:blip r:embed="rId17">
+                          <a:blip r:embed="rId18">
                             <a:extLst>
                               <a:ext uri="{28A0092B-C50C-407E-A947-70E740481C1C}">
                                 <a14:useLocalDpi xmlns:a14="http://schemas.microsoft.com/office/drawing/2010/main" val="0"/>
@@ -1818,6 +1763,7 @@
           </w:tcPr>
           <w:p>
             <w:r>
+              <w:lastRenderedPageBreak/>
               <w:t>1.11</w:t>
             </w:r>
           </w:p>
@@ -1857,7 +1803,7 @@
                           </pic:cNvPicPr>
                         </pic:nvPicPr>
                         <pic:blipFill>
-                          <a:blip r:embed="rId18">
+                          <a:blip r:embed="rId19">
                             <a:extLst>
                               <a:ext uri="{28A0092B-C50C-407E-A947-70E740481C1C}">
                                 <a14:useLocalDpi xmlns:a14="http://schemas.microsoft.com/office/drawing/2010/main" val="0"/>
@@ -1914,6 +1860,7 @@
           </w:tcPr>
           <w:p>
             <w:r>
+              <w:lastRenderedPageBreak/>
               <w:t>1.12</w:t>
             </w:r>
           </w:p>
@@ -1953,7 +1900,7 @@
                           </pic:cNvPicPr>
                         </pic:nvPicPr>
                         <pic:blipFill>
-                          <a:blip r:embed="rId19" cstate="print">
+                          <a:blip r:embed="rId20" cstate="print">
                             <a:extLst>
                               <a:ext uri="{28A0092B-C50C-407E-A947-70E740481C1C}">
                                 <a14:useLocalDpi xmlns:a14="http://schemas.microsoft.com/office/drawing/2010/main" val="0"/>
@@ -2013,6 +1960,7 @@
           </w:tcPr>
           <w:p>
             <w:r>
+              <w:lastRenderedPageBreak/>
               <w:t>1.13</w:t>
             </w:r>
           </w:p>
@@ -2052,7 +2000,7 @@
                           </pic:cNvPicPr>
                         </pic:nvPicPr>
                         <pic:blipFill>
-                          <a:blip r:embed="rId20">
+                          <a:blip r:embed="rId21">
                             <a:extLst>
                               <a:ext uri="{28A0092B-C50C-407E-A947-70E740481C1C}">
                                 <a14:useLocalDpi xmlns:a14="http://schemas.microsoft.com/office/drawing/2010/main" val="0"/>
@@ -2109,6 +2057,7 @@
           </w:tcPr>
           <w:p>
             <w:r>
+              <w:lastRenderedPageBreak/>
               <w:t>1.14</w:t>
             </w:r>
           </w:p>
@@ -2148,7 +2097,7 @@
                           </pic:cNvPicPr>
                         </pic:nvPicPr>
                         <pic:blipFill>
-                          <a:blip r:embed="rId21">
+                          <a:blip r:embed="rId22">
                             <a:extLst>
                               <a:ext uri="{28A0092B-C50C-407E-A947-70E740481C1C}">
                                 <a14:useLocalDpi xmlns:a14="http://schemas.microsoft.com/office/drawing/2010/main" val="0"/>
@@ -2208,6 +2157,7 @@
           </w:tcPr>
           <w:p>
             <w:r>
+              <w:lastRenderedPageBreak/>
               <w:t>1.15</w:t>
             </w:r>
           </w:p>
@@ -2247,7 +2197,7 @@
                           </pic:cNvPicPr>
                         </pic:nvPicPr>
                         <pic:blipFill>
-                          <a:blip r:embed="rId22">
+                          <a:blip r:embed="rId23">
                             <a:extLst>
                               <a:ext uri="{28A0092B-C50C-407E-A947-70E740481C1C}">
                                 <a14:useLocalDpi xmlns:a14="http://schemas.microsoft.com/office/drawing/2010/main" val="0"/>
@@ -2304,6 +2254,7 @@
           </w:tcPr>
           <w:p>
             <w:r>
+              <w:lastRenderedPageBreak/>
               <w:t>1.16</w:t>
             </w:r>
           </w:p>
@@ -2343,7 +2294,7 @@
                           </pic:cNvPicPr>
                         </pic:nvPicPr>
                         <pic:blipFill>
-                          <a:blip r:embed="rId23">
+                          <a:blip r:embed="rId24">
                             <a:extLst>
                               <a:ext uri="{28A0092B-C50C-407E-A947-70E740481C1C}">
                                 <a14:useLocalDpi xmlns:a14="http://schemas.microsoft.com/office/drawing/2010/main" val="0"/>
@@ -2403,6 +2354,7 @@
           </w:tcPr>
           <w:p>
             <w:r>
+              <w:lastRenderedPageBreak/>
               <w:t>1.17</w:t>
             </w:r>
           </w:p>
@@ -2442,7 +2394,7 @@
                           </pic:cNvPicPr>
                         </pic:nvPicPr>
                         <pic:blipFill>
-                          <a:blip r:embed="rId24">
+                          <a:blip r:embed="rId25">
                             <a:extLst>
                               <a:ext uri="{28A0092B-C50C-407E-A947-70E740481C1C}">
                                 <a14:useLocalDpi xmlns:a14="http://schemas.microsoft.com/office/drawing/2010/main" val="0"/>
@@ -2499,6 +2451,7 @@
           </w:tcPr>
           <w:p>
             <w:r>
+              <w:lastRenderedPageBreak/>
               <w:t>1.18</w:t>
             </w:r>
           </w:p>
@@ -2538,7 +2491,7 @@
                           </pic:cNvPicPr>
                         </pic:nvPicPr>
                         <pic:blipFill>
-                          <a:blip r:embed="rId25">
+                          <a:blip r:embed="rId26">
                             <a:extLst>
                               <a:ext uri="{28A0092B-C50C-407E-A947-70E740481C1C}">
                                 <a14:useLocalDpi xmlns:a14="http://schemas.microsoft.com/office/drawing/2010/main" val="0"/>
@@ -2598,6 +2551,7 @@
           </w:tcPr>
           <w:p>
             <w:r>
+              <w:lastRenderedPageBreak/>
               <w:t>1.19</w:t>
             </w:r>
           </w:p>
@@ -2637,7 +2591,7 @@
                           </pic:cNvPicPr>
                         </pic:nvPicPr>
                         <pic:blipFill>
-                          <a:blip r:embed="rId26">
+                          <a:blip r:embed="rId27">
                             <a:extLst>
                               <a:ext uri="{28A0092B-C50C-407E-A947-70E740481C1C}">
                                 <a14:useLocalDpi xmlns:a14="http://schemas.microsoft.com/office/drawing/2010/main" val="0"/>
@@ -2694,6 +2648,7 @@
           </w:tcPr>
           <w:p>
             <w:r>
+              <w:lastRenderedPageBreak/>
               <w:t>1.20</w:t>
             </w:r>
           </w:p>
@@ -2733,7 +2688,7 @@
                           </pic:cNvPicPr>
                         </pic:nvPicPr>
                         <pic:blipFill>
-                          <a:blip r:embed="rId27">
+                          <a:blip r:embed="rId28">
                             <a:extLst>
                               <a:ext uri="{28A0092B-C50C-407E-A947-70E740481C1C}">
                                 <a14:useLocalDpi xmlns:a14="http://schemas.microsoft.com/office/drawing/2010/main" val="0"/>
@@ -2793,6 +2748,7 @@
           </w:tcPr>
           <w:p>
             <w:r>
+              <w:lastRenderedPageBreak/>
               <w:t>1.21</w:t>
             </w:r>
           </w:p>
@@ -2832,7 +2788,7 @@
                           </pic:cNvPicPr>
                         </pic:nvPicPr>
                         <pic:blipFill>
-                          <a:blip r:embed="rId28">
+                          <a:blip r:embed="rId29">
                             <a:extLst>
                               <a:ext uri="{28A0092B-C50C-407E-A947-70E740481C1C}">
                                 <a14:useLocalDpi xmlns:a14="http://schemas.microsoft.com/office/drawing/2010/main" val="0"/>
@@ -2886,7 +2842,7 @@
                           </pic:cNvPicPr>
                         </pic:nvPicPr>
                         <pic:blipFill>
-                          <a:blip r:embed="rId29">
+                          <a:blip r:embed="rId30">
                             <a:extLst>
                               <a:ext uri="{28A0092B-C50C-407E-A947-70E740481C1C}">
                                 <a14:useLocalDpi xmlns:a14="http://schemas.microsoft.com/office/drawing/2010/main" val="0"/>
@@ -2943,6 +2899,7 @@
           </w:tcPr>
           <w:p>
             <w:r>
+              <w:lastRenderedPageBreak/>
               <w:t>1.22</w:t>
             </w:r>
           </w:p>
@@ -2982,7 +2939,7 @@
                           </pic:cNvPicPr>
                         </pic:nvPicPr>
                         <pic:blipFill>
-                          <a:blip r:embed="rId30">
+                          <a:blip r:embed="rId31">
                             <a:extLst>
                               <a:ext uri="{28A0092B-C50C-407E-A947-70E740481C1C}">
                                 <a14:useLocalDpi xmlns:a14="http://schemas.microsoft.com/office/drawing/2010/main" val="0"/>
@@ -3042,6 +2999,7 @@
           </w:tcPr>
           <w:p>
             <w:r>
+              <w:lastRenderedPageBreak/>
               <w:t>1.23</w:t>
             </w:r>
           </w:p>
@@ -3081,7 +3039,7 @@
                           </pic:cNvPicPr>
                         </pic:nvPicPr>
                         <pic:blipFill>
-                          <a:blip r:embed="rId31">
+                          <a:blip r:embed="rId32">
                             <a:extLst>
                               <a:ext uri="{28A0092B-C50C-407E-A947-70E740481C1C}">
                                 <a14:useLocalDpi xmlns:a14="http://schemas.microsoft.com/office/drawing/2010/main" val="0"/>
@@ -3138,6 +3096,7 @@
           </w:tcPr>
           <w:p>
             <w:r>
+              <w:lastRenderedPageBreak/>
               <w:t>1.24</w:t>
             </w:r>
           </w:p>
@@ -3177,7 +3136,7 @@
                           </pic:cNvPicPr>
                         </pic:nvPicPr>
                         <pic:blipFill>
-                          <a:blip r:embed="rId32">
+                          <a:blip r:embed="rId33">
                             <a:extLst>
                               <a:ext uri="{28A0092B-C50C-407E-A947-70E740481C1C}">
                                 <a14:useLocalDpi xmlns:a14="http://schemas.microsoft.com/office/drawing/2010/main" val="0"/>
@@ -3237,6 +3196,7 @@
           </w:tcPr>
           <w:p>
             <w:r>
+              <w:lastRenderedPageBreak/>
               <w:t>1.25</w:t>
             </w:r>
           </w:p>
@@ -3276,7 +3236,7 @@
                           </pic:cNvPicPr>
                         </pic:nvPicPr>
                         <pic:blipFill>
-                          <a:blip r:embed="rId33">
+                          <a:blip r:embed="rId34">
                             <a:extLst>
                               <a:ext uri="{28A0092B-C50C-407E-A947-70E740481C1C}">
                                 <a14:useLocalDpi xmlns:a14="http://schemas.microsoft.com/office/drawing/2010/main" val="0"/>
@@ -3333,6 +3293,7 @@
           </w:tcPr>
           <w:p>
             <w:r>
+              <w:lastRenderedPageBreak/>
               <w:t>1.26</w:t>
             </w:r>
           </w:p>
@@ -3372,7 +3333,7 @@
                           </pic:cNvPicPr>
                         </pic:nvPicPr>
                         <pic:blipFill>
-                          <a:blip r:embed="rId34">
+                          <a:blip r:embed="rId35">
                             <a:extLst>
                               <a:ext uri="{28A0092B-C50C-407E-A947-70E740481C1C}">
                                 <a14:useLocalDpi xmlns:a14="http://schemas.microsoft.com/office/drawing/2010/main" val="0"/>
@@ -3435,7 +3396,7 @@
                           </pic:cNvPicPr>
                         </pic:nvPicPr>
                         <pic:blipFill>
-                          <a:blip r:embed="rId35">
+                          <a:blip r:embed="rId36">
                             <a:extLst>
                               <a:ext uri="{28A0092B-C50C-407E-A947-70E740481C1C}">
                                 <a14:useLocalDpi xmlns:a14="http://schemas.microsoft.com/office/drawing/2010/main" val="0"/>
@@ -3480,6 +3441,7 @@
                 <w:noProof/>
                 <w:lang w:eastAsia="nl-NL"/>
               </w:rPr>
+              <w:lastRenderedPageBreak/>
               <w:drawing>
                 <wp:inline distT="0" distB="0" distL="0" distR="0" wp14:anchorId="1459FD43" wp14:editId="5B55AFA8">
                   <wp:extent cx="2941651" cy="2799392"/>
@@ -3498,7 +3460,7 @@
                           </pic:cNvPicPr>
                         </pic:nvPicPr>
                         <pic:blipFill>
-                          <a:blip r:embed="rId36">
+                          <a:blip r:embed="rId37">
                             <a:extLst>
                               <a:ext uri="{28A0092B-C50C-407E-A947-70E740481C1C}">
                                 <a14:useLocalDpi xmlns:a14="http://schemas.microsoft.com/office/drawing/2010/main" val="0"/>
@@ -3558,6 +3520,7 @@
           </w:tcPr>
           <w:p>
             <w:r>
+              <w:lastRenderedPageBreak/>
               <w:t>1.27</w:t>
             </w:r>
           </w:p>
@@ -3597,7 +3560,7 @@
                           </pic:cNvPicPr>
                         </pic:nvPicPr>
                         <pic:blipFill>
-                          <a:blip r:embed="rId37">
+                          <a:blip r:embed="rId38">
                             <a:extLst>
                               <a:ext uri="{28A0092B-C50C-407E-A947-70E740481C1C}">
                                 <a14:useLocalDpi xmlns:a14="http://schemas.microsoft.com/office/drawing/2010/main" val="0"/>
@@ -3642,6 +3605,7 @@
                 <w:noProof/>
                 <w:lang w:eastAsia="nl-NL"/>
               </w:rPr>
+              <w:lastRenderedPageBreak/>
               <w:drawing>
                 <wp:inline distT="0" distB="0" distL="0" distR="0" wp14:anchorId="589CBD9C" wp14:editId="1022E75F">
                   <wp:extent cx="2638249" cy="4702092"/>
@@ -3660,7 +3624,7 @@
                           </pic:cNvPicPr>
                         </pic:nvPicPr>
                         <pic:blipFill>
-                          <a:blip r:embed="rId38">
+                          <a:blip r:embed="rId39">
                             <a:extLst>
                               <a:ext uri="{28A0092B-C50C-407E-A947-70E740481C1C}">
                                 <a14:useLocalDpi xmlns:a14="http://schemas.microsoft.com/office/drawing/2010/main" val="0"/>
@@ -3712,6 +3676,7 @@
                 <w:color w:val="000000" w:themeColor="text1"/>
                 <w:lang w:eastAsia="nl-NL"/>
               </w:rPr>
+              <w:lastRenderedPageBreak/>
               <w:t>In de Header balk is er Account bijgekomen.</w:t>
             </w:r>
           </w:p>
@@ -3753,6 +3718,7 @@
           </w:tcPr>
           <w:p>
             <w:r>
+              <w:lastRenderedPageBreak/>
               <w:t>1.28</w:t>
             </w:r>
           </w:p>
@@ -3792,7 +3758,7 @@
                           </pic:cNvPicPr>
                         </pic:nvPicPr>
                         <pic:blipFill>
-                          <a:blip r:embed="rId39">
+                          <a:blip r:embed="rId40">
                             <a:extLst>
                               <a:ext uri="{28A0092B-C50C-407E-A947-70E740481C1C}">
                                 <a14:useLocalDpi xmlns:a14="http://schemas.microsoft.com/office/drawing/2010/main" val="0"/>
@@ -3852,6 +3818,7 @@
           </w:tcPr>
           <w:p>
             <w:r>
+              <w:lastRenderedPageBreak/>
               <w:t>1.29</w:t>
             </w:r>
           </w:p>
@@ -3891,7 +3858,7 @@
                           </pic:cNvPicPr>
                         </pic:nvPicPr>
                         <pic:blipFill>
-                          <a:blip r:embed="rId31">
+                          <a:blip r:embed="rId32">
                             <a:extLst>
                               <a:ext uri="{28A0092B-C50C-407E-A947-70E740481C1C}">
                                 <a14:useLocalDpi xmlns:a14="http://schemas.microsoft.com/office/drawing/2010/main" val="0"/>
@@ -3941,10 +3908,7 @@
         </w:tc>
       </w:tr>
     </w:tbl>
-    <w:p>
-      <w:bookmarkStart w:id="1" w:name="_GoBack"/>
-      <w:bookmarkEnd w:id="1"/>
-    </w:p>
+    <w:p/>
     <w:sectPr>
       <w:pgSz w:w="11900" w:h="16840"/>
       <w:pgMar w:top="1417" w:right="1417" w:bottom="1417" w:left="1417" w:header="708" w:footer="708" w:gutter="0"/>
@@ -3956,7 +3920,7 @@
 </file>
 
 <file path=word/styles.xml><?xml version="1.0" encoding="utf-8"?>
-<w:styles xmlns:mc="http://schemas.openxmlformats.org/markup-compatibility/2006" xmlns:r="http://schemas.openxmlformats.org/officeDocument/2006/relationships" xmlns:w="http://schemas.openxmlformats.org/wordprocessingml/2006/main" xmlns:w14="http://schemas.microsoft.com/office/word/2010/wordml" xmlns:w15="http://schemas.microsoft.com/office/word/2012/wordml" mc:Ignorable="w14 w15">
+<w:styles xmlns:mc="http://schemas.openxmlformats.org/markup-compatibility/2006" xmlns:r="http://schemas.openxmlformats.org/officeDocument/2006/relationships" xmlns:w="http://schemas.openxmlformats.org/wordprocessingml/2006/main" xmlns:w14="http://schemas.microsoft.com/office/word/2010/wordml" mc:Ignorable="w14">
   <w:docDefaults>
     <w:rPrDefault>
       <w:rPr>
@@ -3968,387 +3932,144 @@
     </w:rPrDefault>
     <w:pPrDefault/>
   </w:docDefaults>
-  <w:latentStyles w:defLockedState="0" w:defUIPriority="99" w:defSemiHidden="0" w:defUnhideWhenUsed="0" w:defQFormat="0" w:count="380">
-    <w:lsdException w:name="Normal" w:uiPriority="0" w:qFormat="1"/>
-    <w:lsdException w:name="heading 1" w:uiPriority="9" w:qFormat="1"/>
-    <w:lsdException w:name="heading 2" w:semiHidden="1" w:uiPriority="9" w:unhideWhenUsed="1" w:qFormat="1"/>
-    <w:lsdException w:name="heading 3" w:semiHidden="1" w:uiPriority="9" w:unhideWhenUsed="1" w:qFormat="1"/>
-    <w:lsdException w:name="heading 4" w:semiHidden="1" w:uiPriority="9" w:unhideWhenUsed="1" w:qFormat="1"/>
-    <w:lsdException w:name="heading 5" w:semiHidden="1" w:uiPriority="9" w:unhideWhenUsed="1" w:qFormat="1"/>
-    <w:lsdException w:name="heading 6" w:semiHidden="1" w:uiPriority="9" w:unhideWhenUsed="1" w:qFormat="1"/>
-    <w:lsdException w:name="heading 7" w:semiHidden="1" w:uiPriority="9" w:unhideWhenUsed="1" w:qFormat="1"/>
-    <w:lsdException w:name="heading 8" w:semiHidden="1" w:uiPriority="9" w:unhideWhenUsed="1" w:qFormat="1"/>
-    <w:lsdException w:name="heading 9" w:semiHidden="1" w:uiPriority="9" w:unhideWhenUsed="1" w:qFormat="1"/>
-    <w:lsdException w:name="index 1" w:semiHidden="1" w:unhideWhenUsed="1"/>
-    <w:lsdException w:name="index 2" w:semiHidden="1" w:unhideWhenUsed="1"/>
-    <w:lsdException w:name="index 3" w:semiHidden="1" w:unhideWhenUsed="1"/>
-    <w:lsdException w:name="index 4" w:semiHidden="1" w:unhideWhenUsed="1"/>
-    <w:lsdException w:name="index 5" w:semiHidden="1" w:unhideWhenUsed="1"/>
-    <w:lsdException w:name="index 6" w:semiHidden="1" w:unhideWhenUsed="1"/>
-    <w:lsdException w:name="index 7" w:semiHidden="1" w:unhideWhenUsed="1"/>
-    <w:lsdException w:name="index 8" w:semiHidden="1" w:unhideWhenUsed="1"/>
-    <w:lsdException w:name="index 9" w:semiHidden="1" w:unhideWhenUsed="1"/>
-    <w:lsdException w:name="toc 1" w:semiHidden="1" w:uiPriority="39" w:unhideWhenUsed="1"/>
-    <w:lsdException w:name="toc 2" w:semiHidden="1" w:uiPriority="39" w:unhideWhenUsed="1"/>
-    <w:lsdException w:name="toc 3" w:semiHidden="1" w:uiPriority="39" w:unhideWhenUsed="1"/>
-    <w:lsdException w:name="toc 4" w:semiHidden="1" w:uiPriority="39" w:unhideWhenUsed="1"/>
-    <w:lsdException w:name="toc 5" w:semiHidden="1" w:uiPriority="39" w:unhideWhenUsed="1"/>
-    <w:lsdException w:name="toc 6" w:semiHidden="1" w:uiPriority="39" w:unhideWhenUsed="1"/>
-    <w:lsdException w:name="toc 7" w:semiHidden="1" w:uiPriority="39" w:unhideWhenUsed="1"/>
-    <w:lsdException w:name="toc 8" w:semiHidden="1" w:uiPriority="39" w:unhideWhenUsed="1"/>
-    <w:lsdException w:name="toc 9" w:semiHidden="1" w:uiPriority="39" w:unhideWhenUsed="1"/>
-    <w:lsdException w:name="Normal Indent" w:semiHidden="1" w:unhideWhenUsed="1"/>
-    <w:lsdException w:name="footnote text" w:semiHidden="1" w:unhideWhenUsed="1"/>
-    <w:lsdException w:name="annotation text" w:semiHidden="1" w:unhideWhenUsed="1"/>
-    <w:lsdException w:name="header" w:semiHidden="1" w:unhideWhenUsed="1"/>
-    <w:lsdException w:name="footer" w:semiHidden="1" w:unhideWhenUsed="1"/>
-    <w:lsdException w:name="index heading" w:semiHidden="1" w:unhideWhenUsed="1"/>
-    <w:lsdException w:name="caption" w:semiHidden="1" w:uiPriority="35" w:unhideWhenUsed="1" w:qFormat="1"/>
-    <w:lsdException w:name="table of figures" w:semiHidden="1" w:unhideWhenUsed="1"/>
-    <w:lsdException w:name="envelope address" w:semiHidden="1" w:unhideWhenUsed="1"/>
-    <w:lsdException w:name="envelope return" w:semiHidden="1" w:unhideWhenUsed="1"/>
-    <w:lsdException w:name="footnote reference" w:semiHidden="1" w:unhideWhenUsed="1"/>
-    <w:lsdException w:name="annotation reference" w:semiHidden="1" w:unhideWhenUsed="1"/>
-    <w:lsdException w:name="line number" w:semiHidden="1" w:unhideWhenUsed="1"/>
-    <w:lsdException w:name="page number" w:semiHidden="1" w:unhideWhenUsed="1"/>
-    <w:lsdException w:name="endnote reference" w:semiHidden="1" w:unhideWhenUsed="1"/>
-    <w:lsdException w:name="endnote text" w:semiHidden="1" w:unhideWhenUsed="1"/>
-    <w:lsdException w:name="table of authorities" w:semiHidden="1" w:unhideWhenUsed="1"/>
-    <w:lsdException w:name="macro" w:semiHidden="1" w:unhideWhenUsed="1"/>
-    <w:lsdException w:name="toa heading" w:semiHidden="1" w:unhideWhenUsed="1"/>
-    <w:lsdException w:name="List" w:semiHidden="1" w:unhideWhenUsed="1"/>
-    <w:lsdException w:name="List Bullet" w:semiHidden="1" w:unhideWhenUsed="1"/>
-    <w:lsdException w:name="List Number" w:semiHidden="1" w:unhideWhenUsed="1"/>
-    <w:lsdException w:name="List 2" w:semiHidden="1" w:unhideWhenUsed="1"/>
-    <w:lsdException w:name="List 3" w:semiHidden="1" w:unhideWhenUsed="1"/>
-    <w:lsdException w:name="List 4" w:semiHidden="1" w:unhideWhenUsed="1"/>
-    <w:lsdException w:name="List 5" w:semiHidden="1" w:unhideWhenUsed="1"/>
-    <w:lsdException w:name="List Bullet 2" w:semiHidden="1" w:unhideWhenUsed="1"/>
-    <w:lsdException w:name="List Bullet 3" w:semiHidden="1" w:unhideWhenUsed="1"/>
-    <w:lsdException w:name="List Bullet 4" w:semiHidden="1" w:unhideWhenUsed="1"/>
-    <w:lsdException w:name="List Bullet 5" w:semiHidden="1" w:unhideWhenUsed="1"/>
-    <w:lsdException w:name="List Number 2" w:semiHidden="1" w:unhideWhenUsed="1"/>
-    <w:lsdException w:name="List Number 3" w:semiHidden="1" w:unhideWhenUsed="1"/>
-    <w:lsdException w:name="List Number 4" w:semiHidden="1" w:unhideWhenUsed="1"/>
-    <w:lsdException w:name="List Number 5" w:semiHidden="1" w:unhideWhenUsed="1"/>
-    <w:lsdException w:name="Title" w:uiPriority="10" w:qFormat="1"/>
-    <w:lsdException w:name="Closing" w:semiHidden="1" w:unhideWhenUsed="1"/>
-    <w:lsdException w:name="Signature" w:semiHidden="1" w:unhideWhenUsed="1"/>
-    <w:lsdException w:name="Default Paragraph Font" w:semiHidden="1" w:uiPriority="1" w:unhideWhenUsed="1"/>
-    <w:lsdException w:name="Body Text" w:semiHidden="1" w:unhideWhenUsed="1"/>
-    <w:lsdException w:name="Body Text Indent" w:semiHidden="1" w:unhideWhenUsed="1"/>
-    <w:lsdException w:name="List Continue" w:semiHidden="1" w:unhideWhenUsed="1"/>
-    <w:lsdException w:name="List Continue 2" w:semiHidden="1" w:unhideWhenUsed="1"/>
-    <w:lsdException w:name="List Continue 3" w:semiHidden="1" w:unhideWhenUsed="1"/>
-    <w:lsdException w:name="List Continue 4" w:semiHidden="1" w:unhideWhenUsed="1"/>
-    <w:lsdException w:name="List Continue 5" w:semiHidden="1" w:unhideWhenUsed="1"/>
-    <w:lsdException w:name="Message Header" w:semiHidden="1" w:unhideWhenUsed="1"/>
-    <w:lsdException w:name="Subtitle" w:uiPriority="11" w:qFormat="1"/>
-    <w:lsdException w:name="Salutation" w:semiHidden="1" w:unhideWhenUsed="1"/>
-    <w:lsdException w:name="Date" w:semiHidden="1" w:unhideWhenUsed="1"/>
-    <w:lsdException w:name="Body Text First Indent" w:semiHidden="1" w:unhideWhenUsed="1"/>
-    <w:lsdException w:name="Body Text First Indent 2" w:semiHidden="1" w:unhideWhenUsed="1"/>
-    <w:lsdException w:name="Note Heading" w:semiHidden="1" w:unhideWhenUsed="1"/>
-    <w:lsdException w:name="Body Text 2" w:semiHidden="1" w:unhideWhenUsed="1"/>
-    <w:lsdException w:name="Body Text 3" w:semiHidden="1" w:unhideWhenUsed="1"/>
-    <w:lsdException w:name="Body Text Indent 2" w:semiHidden="1" w:unhideWhenUsed="1"/>
-    <w:lsdException w:name="Body Text Indent 3" w:semiHidden="1" w:unhideWhenUsed="1"/>
-    <w:lsdException w:name="Block Text" w:semiHidden="1" w:unhideWhenUsed="1"/>
-    <w:lsdException w:name="Hyperlink" w:semiHidden="1" w:unhideWhenUsed="1"/>
-    <w:lsdException w:name="FollowedHyperlink" w:semiHidden="1" w:unhideWhenUsed="1"/>
-    <w:lsdException w:name="Strong" w:uiPriority="22" w:qFormat="1"/>
-    <w:lsdException w:name="Emphasis" w:uiPriority="20" w:qFormat="1"/>
-    <w:lsdException w:name="Document Map" w:semiHidden="1" w:unhideWhenUsed="1"/>
-    <w:lsdException w:name="Plain Text" w:semiHidden="1" w:unhideWhenUsed="1"/>
-    <w:lsdException w:name="E-mail Signature" w:semiHidden="1" w:unhideWhenUsed="1"/>
-    <w:lsdException w:name="HTML Top of Form" w:semiHidden="1" w:unhideWhenUsed="1"/>
-    <w:lsdException w:name="HTML Bottom of Form" w:semiHidden="1" w:unhideWhenUsed="1"/>
-    <w:lsdException w:name="Normal (Web)" w:semiHidden="1" w:unhideWhenUsed="1"/>
-    <w:lsdException w:name="HTML Acronym" w:semiHidden="1" w:unhideWhenUsed="1"/>
-    <w:lsdException w:name="HTML Address" w:semiHidden="1" w:unhideWhenUsed="1"/>
-    <w:lsdException w:name="HTML Cite" w:semiHidden="1" w:unhideWhenUsed="1"/>
-    <w:lsdException w:name="HTML Code" w:semiHidden="1" w:unhideWhenUsed="1"/>
-    <w:lsdException w:name="HTML Definition" w:semiHidden="1" w:unhideWhenUsed="1"/>
-    <w:lsdException w:name="HTML Keyboard" w:semiHidden="1" w:unhideWhenUsed="1"/>
-    <w:lsdException w:name="HTML Preformatted" w:semiHidden="1" w:unhideWhenUsed="1"/>
-    <w:lsdException w:name="HTML Sample" w:semiHidden="1" w:unhideWhenUsed="1"/>
-    <w:lsdException w:name="HTML Typewriter" w:semiHidden="1" w:unhideWhenUsed="1"/>
-    <w:lsdException w:name="HTML Variable" w:semiHidden="1" w:unhideWhenUsed="1"/>
-    <w:lsdException w:name="Normal Table" w:semiHidden="1" w:unhideWhenUsed="1"/>
-    <w:lsdException w:name="annotation subject" w:semiHidden="1" w:unhideWhenUsed="1"/>
-    <w:lsdException w:name="No List" w:semiHidden="1" w:unhideWhenUsed="1"/>
-    <w:lsdException w:name="Outline List 1" w:semiHidden="1" w:unhideWhenUsed="1"/>
-    <w:lsdException w:name="Outline List 2" w:semiHidden="1" w:unhideWhenUsed="1"/>
-    <w:lsdException w:name="Outline List 3" w:semiHidden="1" w:unhideWhenUsed="1"/>
-    <w:lsdException w:name="Table Simple 1" w:semiHidden="1" w:unhideWhenUsed="1"/>
-    <w:lsdException w:name="Table Simple 2" w:semiHidden="1" w:unhideWhenUsed="1"/>
-    <w:lsdException w:name="Table Simple 3" w:semiHidden="1" w:unhideWhenUsed="1"/>
-    <w:lsdException w:name="Table Classic 1" w:semiHidden="1" w:unhideWhenUsed="1"/>
-    <w:lsdException w:name="Table Classic 2" w:semiHidden="1" w:unhideWhenUsed="1"/>
-    <w:lsdException w:name="Table Classic 3" w:semiHidden="1" w:unhideWhenUsed="1"/>
-    <w:lsdException w:name="Table Classic 4" w:semiHidden="1" w:unhideWhenUsed="1"/>
-    <w:lsdException w:name="Table Colorful 1" w:semiHidden="1" w:unhideWhenUsed="1"/>
-    <w:lsdException w:name="Table Colorful 2" w:semiHidden="1" w:unhideWhenUsed="1"/>
-    <w:lsdException w:name="Table Colorful 3" w:semiHidden="1" w:unhideWhenUsed="1"/>
-    <w:lsdException w:name="Table Columns 1" w:semiHidden="1" w:unhideWhenUsed="1"/>
-    <w:lsdException w:name="Table Columns 2" w:semiHidden="1" w:unhideWhenUsed="1"/>
-    <w:lsdException w:name="Table Columns 3" w:semiHidden="1" w:unhideWhenUsed="1"/>
-    <w:lsdException w:name="Table Columns 4" w:semiHidden="1" w:unhideWhenUsed="1"/>
-    <w:lsdException w:name="Table Columns 5" w:semiHidden="1" w:unhideWhenUsed="1"/>
-    <w:lsdException w:name="Table Grid 1" w:semiHidden="1" w:unhideWhenUsed="1"/>
-    <w:lsdException w:name="Table Grid 2" w:semiHidden="1" w:unhideWhenUsed="1"/>
-    <w:lsdException w:name="Table Grid 3" w:semiHidden="1" w:unhideWhenUsed="1"/>
-    <w:lsdException w:name="Table Grid 4" w:semiHidden="1" w:unhideWhenUsed="1"/>
-    <w:lsdException w:name="Table Grid 5" w:semiHidden="1" w:unhideWhenUsed="1"/>
-    <w:lsdException w:name="Table Grid 6" w:semiHidden="1" w:unhideWhenUsed="1"/>
-    <w:lsdException w:name="Table Grid 7" w:semiHidden="1" w:unhideWhenUsed="1"/>
-    <w:lsdException w:name="Table Grid 8" w:semiHidden="1" w:unhideWhenUsed="1"/>
-    <w:lsdException w:name="Table List 1" w:semiHidden="1" w:unhideWhenUsed="1"/>
-    <w:lsdException w:name="Table List 2" w:semiHidden="1" w:unhideWhenUsed="1"/>
-    <w:lsdException w:name="Table List 3" w:semiHidden="1" w:unhideWhenUsed="1"/>
-    <w:lsdException w:name="Table List 4" w:semiHidden="1" w:unhideWhenUsed="1"/>
-    <w:lsdException w:name="Table List 5" w:semiHidden="1" w:unhideWhenUsed="1"/>
-    <w:lsdException w:name="Table List 6" w:semiHidden="1" w:unhideWhenUsed="1"/>
-    <w:lsdException w:name="Table List 7" w:semiHidden="1" w:unhideWhenUsed="1"/>
-    <w:lsdException w:name="Table List 8" w:semiHidden="1" w:unhideWhenUsed="1"/>
-    <w:lsdException w:name="Table 3D effects 1" w:semiHidden="1" w:unhideWhenUsed="1"/>
-    <w:lsdException w:name="Table 3D effects 2" w:semiHidden="1" w:unhideWhenUsed="1"/>
-    <w:lsdException w:name="Table 3D effects 3" w:semiHidden="1" w:unhideWhenUsed="1"/>
-    <w:lsdException w:name="Table Contemporary" w:semiHidden="1" w:unhideWhenUsed="1"/>
-    <w:lsdException w:name="Table Elegant" w:semiHidden="1" w:unhideWhenUsed="1"/>
-    <w:lsdException w:name="Table Professional" w:semiHidden="1" w:unhideWhenUsed="1"/>
-    <w:lsdException w:name="Table Subtle 1" w:semiHidden="1" w:unhideWhenUsed="1"/>
-    <w:lsdException w:name="Table Subtle 2" w:semiHidden="1" w:unhideWhenUsed="1"/>
-    <w:lsdException w:name="Table Web 1" w:semiHidden="1" w:unhideWhenUsed="1"/>
-    <w:lsdException w:name="Table Web 2" w:semiHidden="1" w:unhideWhenUsed="1"/>
-    <w:lsdException w:name="Table Web 3" w:semiHidden="1" w:unhideWhenUsed="1"/>
-    <w:lsdException w:name="Balloon Text" w:semiHidden="1" w:unhideWhenUsed="1"/>
-    <w:lsdException w:name="Table Grid" w:uiPriority="39"/>
-    <w:lsdException w:name="Table Theme" w:semiHidden="1" w:unhideWhenUsed="1"/>
-    <w:lsdException w:name="Note Level 1" w:semiHidden="1" w:unhideWhenUsed="1"/>
-    <w:lsdException w:name="Note Level 2" w:semiHidden="1" w:unhideWhenUsed="1"/>
-    <w:lsdException w:name="Note Level 3" w:semiHidden="1" w:unhideWhenUsed="1"/>
-    <w:lsdException w:name="Note Level 4" w:semiHidden="1" w:unhideWhenUsed="1"/>
-    <w:lsdException w:name="Note Level 5" w:semiHidden="1" w:unhideWhenUsed="1"/>
-    <w:lsdException w:name="Note Level 6" w:semiHidden="1" w:unhideWhenUsed="1"/>
-    <w:lsdException w:name="Note Level 7" w:semiHidden="1" w:unhideWhenUsed="1"/>
-    <w:lsdException w:name="Note Level 8" w:semiHidden="1" w:unhideWhenUsed="1"/>
-    <w:lsdException w:name="Note Level 9" w:semiHidden="1" w:unhideWhenUsed="1"/>
-    <w:lsdException w:name="Placeholder Text" w:semiHidden="1"/>
-    <w:lsdException w:name="No Spacing" w:uiPriority="1" w:qFormat="1"/>
-    <w:lsdException w:name="Light Shading" w:uiPriority="60"/>
-    <w:lsdException w:name="Light List" w:uiPriority="61"/>
-    <w:lsdException w:name="Light Grid" w:uiPriority="62"/>
-    <w:lsdException w:name="Medium Shading 1" w:uiPriority="63"/>
-    <w:lsdException w:name="Medium Shading 2" w:uiPriority="64"/>
-    <w:lsdException w:name="Medium List 1" w:uiPriority="65"/>
-    <w:lsdException w:name="Medium List 2" w:uiPriority="66"/>
-    <w:lsdException w:name="Medium Grid 1" w:uiPriority="67"/>
-    <w:lsdException w:name="Medium Grid 2" w:uiPriority="68"/>
-    <w:lsdException w:name="Medium Grid 3" w:uiPriority="69"/>
-    <w:lsdException w:name="Dark List" w:uiPriority="70"/>
-    <w:lsdException w:name="Colorful Shading" w:uiPriority="71"/>
-    <w:lsdException w:name="Colorful List" w:uiPriority="72"/>
-    <w:lsdException w:name="Colorful Grid" w:uiPriority="73"/>
-    <w:lsdException w:name="Light Shading Accent 1" w:uiPriority="60"/>
-    <w:lsdException w:name="Light List Accent 1" w:uiPriority="61"/>
-    <w:lsdException w:name="Light Grid Accent 1" w:uiPriority="62"/>
-    <w:lsdException w:name="Medium Shading 1 Accent 1" w:uiPriority="63"/>
-    <w:lsdException w:name="Medium Shading 2 Accent 1" w:uiPriority="64"/>
-    <w:lsdException w:name="Medium List 1 Accent 1" w:uiPriority="65"/>
-    <w:lsdException w:name="Revision" w:semiHidden="1"/>
-    <w:lsdException w:name="List Paragraph" w:uiPriority="34" w:qFormat="1"/>
-    <w:lsdException w:name="Quote" w:uiPriority="29" w:qFormat="1"/>
-    <w:lsdException w:name="Intense Quote" w:uiPriority="30" w:qFormat="1"/>
-    <w:lsdException w:name="Medium List 2 Accent 1" w:uiPriority="66"/>
-    <w:lsdException w:name="Medium Grid 1 Accent 1" w:uiPriority="67"/>
-    <w:lsdException w:name="Medium Grid 2 Accent 1" w:uiPriority="68"/>
-    <w:lsdException w:name="Medium Grid 3 Accent 1" w:uiPriority="69"/>
-    <w:lsdException w:name="Dark List Accent 1" w:uiPriority="70"/>
-    <w:lsdException w:name="Colorful Shading Accent 1" w:uiPriority="71"/>
-    <w:lsdException w:name="Colorful List Accent 1" w:uiPriority="72"/>
-    <w:lsdException w:name="Colorful Grid Accent 1" w:uiPriority="73"/>
-    <w:lsdException w:name="Light Shading Accent 2" w:uiPriority="60"/>
-    <w:lsdException w:name="Light List Accent 2" w:uiPriority="61"/>
-    <w:lsdException w:name="Light Grid Accent 2" w:uiPriority="62"/>
-    <w:lsdException w:name="Medium Shading 1 Accent 2" w:uiPriority="63"/>
-    <w:lsdException w:name="Medium Shading 2 Accent 2" w:uiPriority="64"/>
-    <w:lsdException w:name="Medium List 1 Accent 2" w:uiPriority="65"/>
-    <w:lsdException w:name="Medium List 2 Accent 2" w:uiPriority="66"/>
-    <w:lsdException w:name="Medium Grid 1 Accent 2" w:uiPriority="67"/>
-    <w:lsdException w:name="Medium Grid 2 Accent 2" w:uiPriority="68"/>
-    <w:lsdException w:name="Medium Grid 3 Accent 2" w:uiPriority="69"/>
-    <w:lsdException w:name="Dark List Accent 2" w:uiPriority="70"/>
-    <w:lsdException w:name="Colorful Shading Accent 2" w:uiPriority="71"/>
-    <w:lsdException w:name="Colorful List Accent 2" w:uiPriority="72"/>
-    <w:lsdException w:name="Colorful Grid Accent 2" w:uiPriority="73"/>
-    <w:lsdException w:name="Light Shading Accent 3" w:uiPriority="60"/>
-    <w:lsdException w:name="Light List Accent 3" w:uiPriority="61"/>
-    <w:lsdException w:name="Light Grid Accent 3" w:uiPriority="62"/>
-    <w:lsdException w:name="Medium Shading 1 Accent 3" w:uiPriority="63"/>
-    <w:lsdException w:name="Medium Shading 2 Accent 3" w:uiPriority="64"/>
-    <w:lsdException w:name="Medium List 1 Accent 3" w:uiPriority="65"/>
-    <w:lsdException w:name="Medium List 2 Accent 3" w:uiPriority="66"/>
-    <w:lsdException w:name="Medium Grid 1 Accent 3" w:uiPriority="67"/>
-    <w:lsdException w:name="Medium Grid 2 Accent 3" w:uiPriority="68"/>
-    <w:lsdException w:name="Medium Grid 3 Accent 3" w:uiPriority="69"/>
-    <w:lsdException w:name="Dark List Accent 3" w:uiPriority="70"/>
-    <w:lsdException w:name="Colorful Shading Accent 3" w:uiPriority="71"/>
-    <w:lsdException w:name="Colorful List Accent 3" w:uiPriority="72"/>
-    <w:lsdException w:name="Colorful Grid Accent 3" w:uiPriority="73"/>
-    <w:lsdException w:name="Light Shading Accent 4" w:uiPriority="60"/>
-    <w:lsdException w:name="Light List Accent 4" w:uiPriority="61"/>
-    <w:lsdException w:name="Light Grid Accent 4" w:uiPriority="62"/>
-    <w:lsdException w:name="Medium Shading 1 Accent 4" w:uiPriority="63"/>
-    <w:lsdException w:name="Medium Shading 2 Accent 4" w:uiPriority="64"/>
-    <w:lsdException w:name="Medium List 1 Accent 4" w:uiPriority="65"/>
-    <w:lsdException w:name="Medium List 2 Accent 4" w:uiPriority="66"/>
-    <w:lsdException w:name="Medium Grid 1 Accent 4" w:uiPriority="67"/>
-    <w:lsdException w:name="Medium Grid 2 Accent 4" w:uiPriority="68"/>
-    <w:lsdException w:name="Medium Grid 3 Accent 4" w:uiPriority="69"/>
-    <w:lsdException w:name="Dark List Accent 4" w:uiPriority="70"/>
-    <w:lsdException w:name="Colorful Shading Accent 4" w:uiPriority="71"/>
-    <w:lsdException w:name="Colorful List Accent 4" w:uiPriority="72"/>
-    <w:lsdException w:name="Colorful Grid Accent 4" w:uiPriority="73"/>
-    <w:lsdException w:name="Light Shading Accent 5" w:uiPriority="60"/>
-    <w:lsdException w:name="Light List Accent 5" w:uiPriority="61"/>
-    <w:lsdException w:name="Light Grid Accent 5" w:uiPriority="62"/>
-    <w:lsdException w:name="Medium Shading 1 Accent 5" w:uiPriority="63"/>
-    <w:lsdException w:name="Medium Shading 2 Accent 5" w:uiPriority="64"/>
-    <w:lsdException w:name="Medium List 1 Accent 5" w:uiPriority="65"/>
-    <w:lsdException w:name="Medium List 2 Accent 5" w:uiPriority="66"/>
-    <w:lsdException w:name="Medium Grid 1 Accent 5" w:uiPriority="67"/>
-    <w:lsdException w:name="Medium Grid 2 Accent 5" w:uiPriority="68"/>
-    <w:lsdException w:name="Medium Grid 3 Accent 5" w:uiPriority="69"/>
-    <w:lsdException w:name="Dark List Accent 5" w:uiPriority="70"/>
-    <w:lsdException w:name="Colorful Shading Accent 5" w:uiPriority="71"/>
-    <w:lsdException w:name="Colorful List Accent 5" w:uiPriority="72"/>
-    <w:lsdException w:name="Colorful Grid Accent 5" w:uiPriority="73"/>
-    <w:lsdException w:name="Light Shading Accent 6" w:uiPriority="60"/>
-    <w:lsdException w:name="Light List Accent 6" w:uiPriority="61"/>
-    <w:lsdException w:name="Light Grid Accent 6" w:uiPriority="62"/>
-    <w:lsdException w:name="Medium Shading 1 Accent 6" w:uiPriority="63"/>
-    <w:lsdException w:name="Medium Shading 2 Accent 6" w:uiPriority="64"/>
-    <w:lsdException w:name="Medium List 1 Accent 6" w:uiPriority="65"/>
-    <w:lsdException w:name="Medium List 2 Accent 6" w:uiPriority="66"/>
-    <w:lsdException w:name="Medium Grid 1 Accent 6" w:uiPriority="67"/>
-    <w:lsdException w:name="Medium Grid 2 Accent 6" w:uiPriority="68"/>
-    <w:lsdException w:name="Medium Grid 3 Accent 6" w:uiPriority="69"/>
-    <w:lsdException w:name="Dark List Accent 6" w:uiPriority="70"/>
-    <w:lsdException w:name="Colorful Shading Accent 6" w:uiPriority="71"/>
-    <w:lsdException w:name="Colorful List Accent 6" w:uiPriority="72"/>
-    <w:lsdException w:name="Colorful Grid Accent 6" w:uiPriority="73"/>
-    <w:lsdException w:name="Subtle Emphasis" w:uiPriority="19" w:qFormat="1"/>
-    <w:lsdException w:name="Intense Emphasis" w:uiPriority="21" w:qFormat="1"/>
-    <w:lsdException w:name="Subtle Reference" w:uiPriority="31" w:qFormat="1"/>
-    <w:lsdException w:name="Intense Reference" w:uiPriority="32" w:qFormat="1"/>
-    <w:lsdException w:name="Book Title" w:uiPriority="33" w:qFormat="1"/>
-    <w:lsdException w:name="Bibliography" w:semiHidden="1" w:uiPriority="37" w:unhideWhenUsed="1"/>
-    <w:lsdException w:name="TOC Heading" w:semiHidden="1" w:uiPriority="39" w:unhideWhenUsed="1" w:qFormat="1"/>
-    <w:lsdException w:name="Plain Table 1" w:uiPriority="41"/>
-    <w:lsdException w:name="Plain Table 2" w:uiPriority="42"/>
-    <w:lsdException w:name="Plain Table 3" w:uiPriority="43"/>
-    <w:lsdException w:name="Plain Table 4" w:uiPriority="44"/>
-    <w:lsdException w:name="Plain Table 5" w:uiPriority="45"/>
-    <w:lsdException w:name="Grid Table Light" w:uiPriority="40"/>
-    <w:lsdException w:name="Grid Table 1 Light" w:uiPriority="46"/>
-    <w:lsdException w:name="Grid Table 2" w:uiPriority="47"/>
-    <w:lsdException w:name="Grid Table 3" w:uiPriority="48"/>
-    <w:lsdException w:name="Grid Table 4" w:uiPriority="49"/>
-    <w:lsdException w:name="Grid Table 5 Dark" w:uiPriority="50"/>
-    <w:lsdException w:name="Grid Table 6 Colorful" w:uiPriority="51"/>
-    <w:lsdException w:name="Grid Table 7 Colorful" w:uiPriority="52"/>
-    <w:lsdException w:name="Grid Table 1 Light Accent 1" w:uiPriority="46"/>
-    <w:lsdException w:name="Grid Table 2 Accent 1" w:uiPriority="47"/>
-    <w:lsdException w:name="Grid Table 3 Accent 1" w:uiPriority="48"/>
-    <w:lsdException w:name="Grid Table 4 Accent 1" w:uiPriority="49"/>
-    <w:lsdException w:name="Grid Table 5 Dark Accent 1" w:uiPriority="50"/>
-    <w:lsdException w:name="Grid Table 6 Colorful Accent 1" w:uiPriority="51"/>
-    <w:lsdException w:name="Grid Table 7 Colorful Accent 1" w:uiPriority="52"/>
-    <w:lsdException w:name="Grid Table 1 Light Accent 2" w:uiPriority="46"/>
-    <w:lsdException w:name="Grid Table 2 Accent 2" w:uiPriority="47"/>
-    <w:lsdException w:name="Grid Table 3 Accent 2" w:uiPriority="48"/>
-    <w:lsdException w:name="Grid Table 4 Accent 2" w:uiPriority="49"/>
-    <w:lsdException w:name="Grid Table 5 Dark Accent 2" w:uiPriority="50"/>
-    <w:lsdException w:name="Grid Table 6 Colorful Accent 2" w:uiPriority="51"/>
-    <w:lsdException w:name="Grid Table 7 Colorful Accent 2" w:uiPriority="52"/>
-    <w:lsdException w:name="Grid Table 1 Light Accent 3" w:uiPriority="46"/>
-    <w:lsdException w:name="Grid Table 2 Accent 3" w:uiPriority="47"/>
-    <w:lsdException w:name="Grid Table 3 Accent 3" w:uiPriority="48"/>
-    <w:lsdException w:name="Grid Table 4 Accent 3" w:uiPriority="49"/>
-    <w:lsdException w:name="Grid Table 5 Dark Accent 3" w:uiPriority="50"/>
-    <w:lsdException w:name="Grid Table 6 Colorful Accent 3" w:uiPriority="51"/>
-    <w:lsdException w:name="Grid Table 7 Colorful Accent 3" w:uiPriority="52"/>
-    <w:lsdException w:name="Grid Table 1 Light Accent 4" w:uiPriority="46"/>
-    <w:lsdException w:name="Grid Table 2 Accent 4" w:uiPriority="47"/>
-    <w:lsdException w:name="Grid Table 3 Accent 4" w:uiPriority="48"/>
-    <w:lsdException w:name="Grid Table 4 Accent 4" w:uiPriority="49"/>
-    <w:lsdException w:name="Grid Table 5 Dark Accent 4" w:uiPriority="50"/>
-    <w:lsdException w:name="Grid Table 6 Colorful Accent 4" w:uiPriority="51"/>
-    <w:lsdException w:name="Grid Table 7 Colorful Accent 4" w:uiPriority="52"/>
-    <w:lsdException w:name="Grid Table 1 Light Accent 5" w:uiPriority="46"/>
-    <w:lsdException w:name="Grid Table 2 Accent 5" w:uiPriority="47"/>
-    <w:lsdException w:name="Grid Table 3 Accent 5" w:uiPriority="48"/>
-    <w:lsdException w:name="Grid Table 4 Accent 5" w:uiPriority="49"/>
-    <w:lsdException w:name="Grid Table 5 Dark Accent 5" w:uiPriority="50"/>
-    <w:lsdException w:name="Grid Table 6 Colorful Accent 5" w:uiPriority="51"/>
-    <w:lsdException w:name="Grid Table 7 Colorful Accent 5" w:uiPriority="52"/>
-    <w:lsdException w:name="Grid Table 1 Light Accent 6" w:uiPriority="46"/>
-    <w:lsdException w:name="Grid Table 2 Accent 6" w:uiPriority="47"/>
-    <w:lsdException w:name="Grid Table 3 Accent 6" w:uiPriority="48"/>
-    <w:lsdException w:name="Grid Table 4 Accent 6" w:uiPriority="49"/>
-    <w:lsdException w:name="Grid Table 5 Dark Accent 6" w:uiPriority="50"/>
-    <w:lsdException w:name="Grid Table 6 Colorful Accent 6" w:uiPriority="51"/>
-    <w:lsdException w:name="Grid Table 7 Colorful Accent 6" w:uiPriority="52"/>
-    <w:lsdException w:name="List Table 1 Light" w:uiPriority="46"/>
-    <w:lsdException w:name="List Table 2" w:uiPriority="47"/>
-    <w:lsdException w:name="List Table 3" w:uiPriority="48"/>
-    <w:lsdException w:name="List Table 4" w:uiPriority="49"/>
-    <w:lsdException w:name="List Table 5 Dark" w:uiPriority="50"/>
-    <w:lsdException w:name="List Table 6 Colorful" w:uiPriority="51"/>
-    <w:lsdException w:name="List Table 7 Colorful" w:uiPriority="52"/>
-    <w:lsdException w:name="List Table 1 Light Accent 1" w:uiPriority="46"/>
-    <w:lsdException w:name="List Table 2 Accent 1" w:uiPriority="47"/>
-    <w:lsdException w:name="List Table 3 Accent 1" w:uiPriority="48"/>
-    <w:lsdException w:name="List Table 4 Accent 1" w:uiPriority="49"/>
-    <w:lsdException w:name="List Table 5 Dark Accent 1" w:uiPriority="50"/>
-    <w:lsdException w:name="List Table 6 Colorful Accent 1" w:uiPriority="51"/>
-    <w:lsdException w:name="List Table 7 Colorful Accent 1" w:uiPriority="52"/>
-    <w:lsdException w:name="List Table 1 Light Accent 2" w:uiPriority="46"/>
-    <w:lsdException w:name="List Table 2 Accent 2" w:uiPriority="47"/>
-    <w:lsdException w:name="List Table 3 Accent 2" w:uiPriority="48"/>
-    <w:lsdException w:name="List Table 4 Accent 2" w:uiPriority="49"/>
-    <w:lsdException w:name="List Table 5 Dark Accent 2" w:uiPriority="50"/>
-    <w:lsdException w:name="List Table 6 Colorful Accent 2" w:uiPriority="51"/>
-    <w:lsdException w:name="List Table 7 Colorful Accent 2" w:uiPriority="52"/>
-    <w:lsdException w:name="List Table 1 Light Accent 3" w:uiPriority="46"/>
-    <w:lsdException w:name="List Table 2 Accent 3" w:uiPriority="47"/>
-    <w:lsdException w:name="List Table 3 Accent 3" w:uiPriority="48"/>
-    <w:lsdException w:name="List Table 4 Accent 3" w:uiPriority="49"/>
-    <w:lsdException w:name="List Table 5 Dark Accent 3" w:uiPriority="50"/>
-    <w:lsdException w:name="List Table 6 Colorful Accent 3" w:uiPriority="51"/>
-    <w:lsdException w:name="List Table 7 Colorful Accent 3" w:uiPriority="52"/>
-    <w:lsdException w:name="List Table 1 Light Accent 4" w:uiPriority="46"/>
-    <w:lsdException w:name="List Table 2 Accent 4" w:uiPriority="47"/>
-    <w:lsdException w:name="List Table 3 Accent 4" w:uiPriority="48"/>
-    <w:lsdException w:name="List Table 4 Accent 4" w:uiPriority="49"/>
-    <w:lsdException w:name="List Table 5 Dark Accent 4" w:uiPriority="50"/>
-    <w:lsdException w:name="List Table 6 Colorful Accent 4" w:uiPriority="51"/>
-    <w:lsdException w:name="List Table 7 Colorful Accent 4" w:uiPriority="52"/>
-    <w:lsdException w:name="List Table 1 Light Accent 5" w:uiPriority="46"/>
-    <w:lsdException w:name="List Table 2 Accent 5" w:uiPriority="47"/>
-    <w:lsdException w:name="List Table 3 Accent 5" w:uiPriority="48"/>
-    <w:lsdException w:name="List Table 4 Accent 5" w:uiPriority="49"/>
-    <w:lsdException w:name="List Table 5 Dark Accent 5" w:uiPriority="50"/>
-    <w:lsdException w:name="List Table 6 Colorful Accent 5" w:uiPriority="51"/>
-    <w:lsdException w:name="List Table 7 Colorful Accent 5" w:uiPriority="52"/>
-    <w:lsdException w:name="List Table 1 Light Accent 6" w:uiPriority="46"/>
-    <w:lsdException w:name="List Table 2 Accent 6" w:uiPriority="47"/>
-    <w:lsdException w:name="List Table 3 Accent 6" w:uiPriority="48"/>
-    <w:lsdException w:name="List Table 4 Accent 6" w:uiPriority="49"/>
-    <w:lsdException w:name="List Table 5 Dark Accent 6" w:uiPriority="50"/>
-    <w:lsdException w:name="List Table 6 Colorful Accent 6" w:uiPriority="51"/>
-    <w:lsdException w:name="List Table 7 Colorful Accent 6" w:uiPriority="52"/>
+  <w:latentStyles w:defLockedState="0" w:defUIPriority="99" w:defSemiHidden="1" w:defUnhideWhenUsed="1" w:defQFormat="0" w:count="267">
+    <w:lsdException w:name="Normal" w:semiHidden="0" w:uiPriority="0" w:unhideWhenUsed="0" w:qFormat="1"/>
+    <w:lsdException w:name="heading 1" w:semiHidden="0" w:uiPriority="9" w:unhideWhenUsed="0" w:qFormat="1"/>
+    <w:lsdException w:name="heading 2" w:uiPriority="9" w:qFormat="1"/>
+    <w:lsdException w:name="heading 3" w:uiPriority="9" w:qFormat="1"/>
+    <w:lsdException w:name="heading 4" w:uiPriority="9" w:qFormat="1"/>
+    <w:lsdException w:name="heading 5" w:uiPriority="9" w:qFormat="1"/>
+    <w:lsdException w:name="heading 6" w:uiPriority="9" w:qFormat="1"/>
+    <w:lsdException w:name="heading 7" w:uiPriority="9" w:qFormat="1"/>
+    <w:lsdException w:name="heading 8" w:uiPriority="9" w:qFormat="1"/>
+    <w:lsdException w:name="heading 9" w:uiPriority="9" w:qFormat="1"/>
+    <w:lsdException w:name="toc 1" w:uiPriority="39"/>
+    <w:lsdException w:name="toc 2" w:uiPriority="39"/>
+    <w:lsdException w:name="toc 3" w:uiPriority="39"/>
+    <w:lsdException w:name="toc 4" w:uiPriority="39"/>
+    <w:lsdException w:name="toc 5" w:uiPriority="39"/>
+    <w:lsdException w:name="toc 6" w:uiPriority="39"/>
+    <w:lsdException w:name="toc 7" w:uiPriority="39"/>
+    <w:lsdException w:name="toc 8" w:uiPriority="39"/>
+    <w:lsdException w:name="toc 9" w:uiPriority="39"/>
+    <w:lsdException w:name="caption" w:uiPriority="35" w:qFormat="1"/>
+    <w:lsdException w:name="Title" w:semiHidden="0" w:uiPriority="10" w:unhideWhenUsed="0" w:qFormat="1"/>
+    <w:lsdException w:name="Default Paragraph Font" w:uiPriority="1"/>
+    <w:lsdException w:name="Subtitle" w:semiHidden="0" w:uiPriority="11" w:unhideWhenUsed="0" w:qFormat="1"/>
+    <w:lsdException w:name="Strong" w:semiHidden="0" w:uiPriority="22" w:unhideWhenUsed="0" w:qFormat="1"/>
+    <w:lsdException w:name="Emphasis" w:semiHidden="0" w:uiPriority="20" w:unhideWhenUsed="0" w:qFormat="1"/>
+    <w:lsdException w:name="Table Grid" w:semiHidden="0" w:uiPriority="39" w:unhideWhenUsed="0"/>
+    <w:lsdException w:name="Placeholder Text" w:unhideWhenUsed="0"/>
+    <w:lsdException w:name="No Spacing" w:semiHidden="0" w:uiPriority="1" w:unhideWhenUsed="0" w:qFormat="1"/>
+    <w:lsdException w:name="Light Shading" w:semiHidden="0" w:uiPriority="60" w:unhideWhenUsed="0"/>
+    <w:lsdException w:name="Light List" w:semiHidden="0" w:uiPriority="61" w:unhideWhenUsed="0"/>
+    <w:lsdException w:name="Light Grid" w:semiHidden="0" w:uiPriority="62" w:unhideWhenUsed="0"/>
+    <w:lsdException w:name="Medium Shading 1" w:semiHidden="0" w:uiPriority="63" w:unhideWhenUsed="0"/>
+    <w:lsdException w:name="Medium Shading 2" w:semiHidden="0" w:uiPriority="64" w:unhideWhenUsed="0"/>
+    <w:lsdException w:name="Medium List 1" w:semiHidden="0" w:uiPriority="65" w:unhideWhenUsed="0"/>
+    <w:lsdException w:name="Medium List 2" w:semiHidden="0" w:uiPriority="66" w:unhideWhenUsed="0"/>
+    <w:lsdException w:name="Medium Grid 1" w:semiHidden="0" w:uiPriority="67" w:unhideWhenUsed="0"/>
+    <w:lsdException w:name="Medium Grid 2" w:semiHidden="0" w:uiPriority="68" w:unhideWhenUsed="0"/>
+    <w:lsdException w:name="Medium Grid 3" w:semiHidden="0" w:uiPriority="69" w:unhideWhenUsed="0"/>
+    <w:lsdException w:name="Dark List" w:semiHidden="0" w:uiPriority="70" w:unhideWhenUsed="0"/>
+    <w:lsdException w:name="Colorful Shading" w:semiHidden="0" w:uiPriority="71" w:unhideWhenUsed="0"/>
+    <w:lsdException w:name="Colorful List" w:semiHidden="0" w:uiPriority="72" w:unhideWhenUsed="0"/>
+    <w:lsdException w:name="Colorful Grid" w:semiHidden="0" w:uiPriority="73" w:unhideWhenUsed="0"/>
+    <w:lsdException w:name="Light Shading Accent 1" w:semiHidden="0" w:uiPriority="60" w:unhideWhenUsed="0"/>
+    <w:lsdException w:name="Light List Accent 1" w:semiHidden="0" w:uiPriority="61" w:unhideWhenUsed="0"/>
+    <w:lsdException w:name="Light Grid Accent 1" w:semiHidden="0" w:uiPriority="62" w:unhideWhenUsed="0"/>
+    <w:lsdException w:name="Medium Shading 1 Accent 1" w:semiHidden="0" w:uiPriority="63" w:unhideWhenUsed="0"/>
+    <w:lsdException w:name="Medium Shading 2 Accent 1" w:semiHidden="0" w:uiPriority="64" w:unhideWhenUsed="0"/>
+    <w:lsdException w:name="Medium List 1 Accent 1" w:semiHidden="0" w:uiPriority="65" w:unhideWhenUsed="0"/>
+    <w:lsdException w:name="Revision" w:unhideWhenUsed="0"/>
+    <w:lsdException w:name="List Paragraph" w:semiHidden="0" w:uiPriority="34" w:unhideWhenUsed="0" w:qFormat="1"/>
+    <w:lsdException w:name="Quote" w:semiHidden="0" w:uiPriority="29" w:unhideWhenUsed="0" w:qFormat="1"/>
+    <w:lsdException w:name="Intense Quote" w:semiHidden="0" w:uiPriority="30" w:unhideWhenUsed="0" w:qFormat="1"/>
+    <w:lsdException w:name="Medium List 2 Accent 1" w:semiHidden="0" w:uiPriority="66" w:unhideWhenUsed="0"/>
+    <w:lsdException w:name="Medium Grid 1 Accent 1" w:semiHidden="0" w:uiPriority="67" w:unhideWhenUsed="0"/>
+    <w:lsdException w:name="Medium Grid 2 Accent 1" w:semiHidden="0" w:uiPriority="68" w:unhideWhenUsed="0"/>
+    <w:lsdException w:name="Medium Grid 3 Accent 1" w:semiHidden="0" w:uiPriority="69" w:unhideWhenUsed="0"/>
+    <w:lsdException w:name="Dark List Accent 1" w:semiHidden="0" w:uiPriority="70" w:unhideWhenUsed="0"/>
+    <w:lsdException w:name="Colorful Shading Accent 1" w:semiHidden="0" w:uiPriority="71" w:unhideWhenUsed="0"/>
+    <w:lsdException w:name="Colorful List Accent 1" w:semiHidden="0" w:uiPriority="72" w:unhideWhenUsed="0"/>
+    <w:lsdException w:name="Colorful Grid Accent 1" w:semiHidden="0" w:uiPriority="73" w:unhideWhenUsed="0"/>
+    <w:lsdException w:name="Light Shading Accent 2" w:semiHidden="0" w:uiPriority="60" w:unhideWhenUsed="0"/>
+    <w:lsdException w:name="Light List Accent 2" w:semiHidden="0" w:uiPriority="61" w:unhideWhenUsed="0"/>
+    <w:lsdException w:name="Light Grid Accent 2" w:semiHidden="0" w:uiPriority="62" w:unhideWhenUsed="0"/>
+    <w:lsdException w:name="Medium Shading 1 Accent 2" w:semiHidden="0" w:uiPriority="63" w:unhideWhenUsed="0"/>
+    <w:lsdException w:name="Medium Shading 2 Accent 2" w:semiHidden="0" w:uiPriority="64" w:unhideWhenUsed="0"/>
+    <w:lsdException w:name="Medium List 1 Accent 2" w:semiHidden="0" w:uiPriority="65" w:unhideWhenUsed="0"/>
+    <w:lsdException w:name="Medium List 2 Accent 2" w:semiHidden="0" w:uiPriority="66" w:unhideWhenUsed="0"/>
+    <w:lsdException w:name="Medium Grid 1 Accent 2" w:semiHidden="0" w:uiPriority="67" w:unhideWhenUsed="0"/>
+    <w:lsdException w:name="Medium Grid 2 Accent 2" w:semiHidden="0" w:uiPriority="68" w:unhideWhenUsed="0"/>
+    <w:lsdException w:name="Medium Grid 3 Accent 2" w:semiHidden="0" w:uiPriority="69" w:unhideWhenUsed="0"/>
+    <w:lsdException w:name="Dark List Accent 2" w:semiHidden="0" w:uiPriority="70" w:unhideWhenUsed="0"/>
+    <w:lsdException w:name="Colorful Shading Accent 2" w:semiHidden="0" w:uiPriority="71" w:unhideWhenUsed="0"/>
+    <w:lsdException w:name="Colorful List Accent 2" w:semiHidden="0" w:uiPriority="72" w:unhideWhenUsed="0"/>
+    <w:lsdException w:name="Colorful Grid Accent 2" w:semiHidden="0" w:uiPriority="73" w:unhideWhenUsed="0"/>
+    <w:lsdException w:name="Light Shading Accent 3" w:semiHidden="0" w:uiPriority="60" w:unhideWhenUsed="0"/>
+    <w:lsdException w:name="Light List Accent 3" w:semiHidden="0" w:uiPriority="61" w:unhideWhenUsed="0"/>
+    <w:lsdException w:name="Light Grid Accent 3" w:semiHidden="0" w:uiPriority="62" w:unhideWhenUsed="0"/>
+    <w:lsdException w:name="Medium Shading 1 Accent 3" w:semiHidden="0" w:uiPriority="63" w:unhideWhenUsed="0"/>
+    <w:lsdException w:name="Medium Shading 2 Accent 3" w:semiHidden="0" w:uiPriority="64" w:unhideWhenUsed="0"/>
+    <w:lsdException w:name="Medium List 1 Accent 3" w:semiHidden="0" w:uiPriority="65" w:unhideWhenUsed="0"/>
+    <w:lsdException w:name="Medium List 2 Accent 3" w:semiHidden="0" w:uiPriority="66" w:unhideWhenUsed="0"/>
+    <w:lsdException w:name="Medium Grid 1 Accent 3" w:semiHidden="0" w:uiPriority="67" w:unhideWhenUsed="0"/>
+    <w:lsdException w:name="Medium Grid 2 Accent 3" w:semiHidden="0" w:uiPriority="68" w:unhideWhenUsed="0"/>
+    <w:lsdException w:name="Medium Grid 3 Accent 3" w:semiHidden="0" w:uiPriority="69" w:unhideWhenUsed="0"/>
+    <w:lsdException w:name="Dark List Accent 3" w:semiHidden="0" w:uiPriority="70" w:unhideWhenUsed="0"/>
+    <w:lsdException w:name="Colorful Shading Accent 3" w:semiHidden="0" w:uiPriority="71" w:unhideWhenUsed="0"/>
+    <w:lsdException w:name="Colorful List Accent 3" w:semiHidden="0" w:uiPriority="72" w:unhideWhenUsed="0"/>
+    <w:lsdException w:name="Colorful Grid Accent 3" w:semiHidden="0" w:uiPriority="73" w:unhideWhenUsed="0"/>
+    <w:lsdException w:name="Light Shading Accent 4" w:semiHidden="0" w:uiPriority="60" w:unhideWhenUsed="0"/>
+    <w:lsdException w:name="Light List Accent 4" w:semiHidden="0" w:uiPriority="61" w:unhideWhenUsed="0"/>
+    <w:lsdException w:name="Light Grid Accent 4" w:semiHidden="0" w:uiPriority="62" w:unhideWhenUsed="0"/>
+    <w:lsdException w:name="Medium Shading 1 Accent 4" w:semiHidden="0" w:uiPriority="63" w:unhideWhenUsed="0"/>
+    <w:lsdException w:name="Medium Shading 2 Accent 4" w:semiHidden="0" w:uiPriority="64" w:unhideWhenUsed="0"/>
+    <w:lsdException w:name="Medium List 1 Accent 4" w:semiHidden="0" w:uiPriority="65" w:unhideWhenUsed="0"/>
+    <w:lsdException w:name="Medium List 2 Accent 4" w:semiHidden="0" w:uiPriority="66" w:unhideWhenUsed="0"/>
+    <w:lsdException w:name="Medium Grid 1 Accent 4" w:semiHidden="0" w:uiPriority="67" w:unhideWhenUsed="0"/>
+    <w:lsdException w:name="Medium Grid 2 Accent 4" w:semiHidden="0" w:uiPriority="68" w:unhideWhenUsed="0"/>
+    <w:lsdException w:name="Medium Grid 3 Accent 4" w:semiHidden="0" w:uiPriority="69" w:unhideWhenUsed="0"/>
+    <w:lsdException w:name="Dark List Accent 4" w:semiHidden="0" w:uiPriority="70" w:unhideWhenUsed="0"/>
+    <w:lsdException w:name="Colorful Shading Accent 4" w:semiHidden="0" w:uiPriority="71" w:unhideWhenUsed="0"/>
+    <w:lsdException w:name="Colorful List Accent 4" w:semiHidden="0" w:uiPriority="72" w:unhideWhenUsed="0"/>
+    <w:lsdException w:name="Colorful Grid Accent 4" w:semiHidden="0" w:uiPriority="73" w:unhideWhenUsed="0"/>
+    <w:lsdException w:name="Light Shading Accent 5" w:semiHidden="0" w:uiPriority="60" w:unhideWhenUsed="0"/>
+    <w:lsdException w:name="Light List Accent 5" w:semiHidden="0" w:uiPriority="61" w:unhideWhenUsed="0"/>
+    <w:lsdException w:name="Light Grid Accent 5" w:semiHidden="0" w:uiPriority="62" w:unhideWhenUsed="0"/>
+    <w:lsdException w:name="Medium Shading 1 Accent 5" w:semiHidden="0" w:uiPriority="63" w:unhideWhenUsed="0"/>
+    <w:lsdException w:name="Medium Shading 2 Accent 5" w:semiHidden="0" w:uiPriority="64" w:unhideWhenUsed="0"/>
+    <w:lsdException w:name="Medium List 1 Accent 5" w:semiHidden="0" w:uiPriority="65" w:unhideWhenUsed="0"/>
+    <w:lsdException w:name="Medium List 2 Accent 5" w:semiHidden="0" w:uiPriority="66" w:unhideWhenUsed="0"/>
+    <w:lsdException w:name="Medium Grid 1 Accent 5" w:semiHidden="0" w:uiPriority="67" w:unhideWhenUsed="0"/>
+    <w:lsdException w:name="Medium Grid 2 Accent 5" w:semiHidden="0" w:uiPriority="68" w:unhideWhenUsed="0"/>
+    <w:lsdException w:name="Medium Grid 3 Accent 5" w:semiHidden="0" w:uiPriority="69" w:unhideWhenUsed="0"/>
+    <w:lsdException w:name="Dark List Accent 5" w:semiHidden="0" w:uiPriority="70" w:unhideWhenUsed="0"/>
+    <w:lsdException w:name="Colorful Shading Accent 5" w:semiHidden="0" w:uiPriority="71" w:unhideWhenUsed="0"/>
+    <w:lsdException w:name="Colorful List Accent 5" w:semiHidden="0" w:uiPriority="72" w:unhideWhenUsed="0"/>
+    <w:lsdException w:name="Colorful Grid Accent 5" w:semiHidden="0" w:uiPriority="73" w:unhideWhenUsed="0"/>
+    <w:lsdException w:name="Light Shading Accent 6" w:semiHidden="0" w:uiPriority="60" w:unhideWhenUsed="0"/>
+    <w:lsdException w:name="Light List Accent 6" w:semiHidden="0" w:uiPriority="61" w:unhideWhenUsed="0"/>
+    <w:lsdException w:name="Light Grid Accent 6" w:semiHidden="0" w:uiPriority="62" w:unhideWhenUsed="0"/>
+    <w:lsdException w:name="Medium Shading 1 Accent 6" w:semiHidden="0" w:uiPriority="63" w:unhideWhenUsed="0"/>
+    <w:lsdException w:name="Medium Shading 2 Accent 6" w:semiHidden="0" w:uiPriority="64" w:unhideWhenUsed="0"/>
+    <w:lsdException w:name="Medium List 1 Accent 6" w:semiHidden="0" w:uiPriority="65" w:unhideWhenUsed="0"/>
+    <w:lsdException w:name="Medium List 2 Accent 6" w:semiHidden="0" w:uiPriority="66" w:unhideWhenUsed="0"/>
+    <w:lsdException w:name="Medium Grid 1 Accent 6" w:semiHidden="0" w:uiPriority="67" w:unhideWhenUsed="0"/>
+    <w:lsdException w:name="Medium Grid 2 Accent 6" w:semiHidden="0" w:uiPriority="68" w:unhideWhenUsed="0"/>
+    <w:lsdException w:name="Medium Grid 3 Accent 6" w:semiHidden="0" w:uiPriority="69" w:unhideWhenUsed="0"/>
+    <w:lsdException w:name="Dark List Accent 6" w:semiHidden="0" w:uiPriority="70" w:unhideWhenUsed="0"/>
+    <w:lsdException w:name="Colorful Shading Accent 6" w:semiHidden="0" w:uiPriority="71" w:unhideWhenUsed="0"/>
+    <w:lsdException w:name="Colorful List Accent 6" w:semiHidden="0" w:uiPriority="72" w:unhideWhenUsed="0"/>
+    <w:lsdException w:name="Colorful Grid Accent 6" w:semiHidden="0" w:uiPriority="73" w:unhideWhenUsed="0"/>
+    <w:lsdException w:name="Subtle Emphasis" w:semiHidden="0" w:uiPriority="19" w:unhideWhenUsed="0" w:qFormat="1"/>
+    <w:lsdException w:name="Intense Emphasis" w:semiHidden="0" w:uiPriority="21" w:unhideWhenUsed="0" w:qFormat="1"/>
+    <w:lsdException w:name="Subtle Reference" w:semiHidden="0" w:uiPriority="31" w:unhideWhenUsed="0" w:qFormat="1"/>
+    <w:lsdException w:name="Intense Reference" w:semiHidden="0" w:uiPriority="32" w:unhideWhenUsed="0" w:qFormat="1"/>
+    <w:lsdException w:name="Book Title" w:semiHidden="0" w:uiPriority="33" w:unhideWhenUsed="0" w:qFormat="1"/>
+    <w:lsdException w:name="Bibliography" w:uiPriority="37"/>
+    <w:lsdException w:name="TOC Heading" w:uiPriority="39" w:qFormat="1"/>
   </w:latentStyles>
   <w:style w:type="paragraph" w:default="1" w:styleId="Standaard">
     <w:name w:val="Normal"/>
@@ -4366,7 +4087,7 @@
     <w:name w:val="heading 1"/>
     <w:basedOn w:val="Standaard"/>
     <w:next w:val="Standaard"/>
-    <w:link w:val="Kop1Teken"/>
+    <w:link w:val="Kop1Char"/>
     <w:uiPriority w:val="9"/>
     <w:qFormat/>
     <w:rsid w:val="00A15485"/>
@@ -4412,8 +4133,8 @@
     <w:semiHidden/>
     <w:unhideWhenUsed/>
   </w:style>
-  <w:style w:type="character" w:customStyle="1" w:styleId="Kop1Teken">
-    <w:name w:val="Kop 1 Teken"/>
+  <w:style w:type="character" w:customStyle="1" w:styleId="Kop1Char">
+    <w:name w:val="Kop 1 Char"/>
     <w:basedOn w:val="Standaardalinea-lettertype"/>
     <w:link w:val="Kop1"/>
     <w:uiPriority w:val="9"/>
@@ -4430,7 +4151,7 @@
   <w:style w:type="paragraph" w:styleId="Geenafstand">
     <w:name w:val="No Spacing"/>
     <w:basedOn w:val="Standaard"/>
-    <w:link w:val="GeenafstandTeken"/>
+    <w:link w:val="GeenafstandChar"/>
     <w:uiPriority w:val="1"/>
     <w:qFormat/>
     <w:rsid w:val="00A15485"/>
@@ -4441,8 +4162,8 @@
       <w:rFonts w:asciiTheme="majorHAnsi" w:eastAsiaTheme="majorEastAsia" w:hAnsiTheme="majorHAnsi" w:cstheme="majorBidi"/>
     </w:rPr>
   </w:style>
-  <w:style w:type="character" w:customStyle="1" w:styleId="GeenafstandTeken">
-    <w:name w:val="Geen afstand Teken"/>
+  <w:style w:type="character" w:customStyle="1" w:styleId="GeenafstandChar">
+    <w:name w:val="Geen afstand Char"/>
     <w:basedOn w:val="Standaardalinea-lettertype"/>
     <w:link w:val="Geenafstand"/>
     <w:uiPriority w:val="1"/>
@@ -4459,7 +4180,6 @@
     <w:uiPriority w:val="39"/>
     <w:rsid w:val="00A15485"/>
     <w:tblPr>
-      <w:tblInd w:w="0" w:type="dxa"/>
       <w:tblBorders>
         <w:top w:val="single" w:sz="4" w:space="0" w:color="auto"/>
         <w:left w:val="single" w:sz="4" w:space="0" w:color="auto"/>
@@ -4468,15 +4188,9 @@
         <w:insideH w:val="single" w:sz="4" w:space="0" w:color="auto"/>
         <w:insideV w:val="single" w:sz="4" w:space="0" w:color="auto"/>
       </w:tblBorders>
-      <w:tblCellMar>
-        <w:top w:w="0" w:type="dxa"/>
-        <w:left w:w="108" w:type="dxa"/>
-        <w:bottom w:w="0" w:type="dxa"/>
-        <w:right w:w="108" w:type="dxa"/>
-      </w:tblCellMar>
     </w:tblPr>
   </w:style>
-  <w:style w:type="table" w:styleId="Rastertabel2-accent1">
+  <w:style w:type="table" w:customStyle="1" w:styleId="GridTable2Accent1">
     <w:name w:val="Grid Table 2 Accent 1"/>
     <w:basedOn w:val="Standaardtabel"/>
     <w:uiPriority w:val="47"/>
@@ -4484,19 +4198,12 @@
     <w:tblPr>
       <w:tblStyleRowBandSize w:val="1"/>
       <w:tblStyleColBandSize w:val="1"/>
-      <w:tblInd w:w="0" w:type="dxa"/>
       <w:tblBorders>
         <w:top w:val="single" w:sz="2" w:space="0" w:color="9CC2E5" w:themeColor="accent1" w:themeTint="99"/>
         <w:bottom w:val="single" w:sz="2" w:space="0" w:color="9CC2E5" w:themeColor="accent1" w:themeTint="99"/>
         <w:insideH w:val="single" w:sz="2" w:space="0" w:color="9CC2E5" w:themeColor="accent1" w:themeTint="99"/>
         <w:insideV w:val="single" w:sz="2" w:space="0" w:color="9CC2E5" w:themeColor="accent1" w:themeTint="99"/>
       </w:tblBorders>
-      <w:tblCellMar>
-        <w:top w:w="0" w:type="dxa"/>
-        <w:left w:w="108" w:type="dxa"/>
-        <w:bottom w:w="0" w:type="dxa"/>
-        <w:right w:w="108" w:type="dxa"/>
-      </w:tblCellMar>
     </w:tblPr>
     <w:tblStylePr w:type="firstRow">
       <w:rPr>
@@ -4555,7 +4262,7 @@
       </w:tcPr>
     </w:tblStylePr>
   </w:style>
-  <w:style w:type="table" w:styleId="Rastertabel4-accent1">
+  <w:style w:type="table" w:customStyle="1" w:styleId="GridTable4Accent1">
     <w:name w:val="Grid Table 4 Accent 1"/>
     <w:basedOn w:val="Standaardtabel"/>
     <w:uiPriority w:val="49"/>
@@ -4563,7 +4270,6 @@
     <w:tblPr>
       <w:tblStyleRowBandSize w:val="1"/>
       <w:tblStyleColBandSize w:val="1"/>
-      <w:tblInd w:w="0" w:type="dxa"/>
       <w:tblBorders>
         <w:top w:val="single" w:sz="4" w:space="0" w:color="9CC2E5" w:themeColor="accent1" w:themeTint="99"/>
         <w:left w:val="single" w:sz="4" w:space="0" w:color="9CC2E5" w:themeColor="accent1" w:themeTint="99"/>
@@ -4572,12 +4278,6 @@
         <w:insideH w:val="single" w:sz="4" w:space="0" w:color="9CC2E5" w:themeColor="accent1" w:themeTint="99"/>
         <w:insideV w:val="single" w:sz="4" w:space="0" w:color="9CC2E5" w:themeColor="accent1" w:themeTint="99"/>
       </w:tblBorders>
-      <w:tblCellMar>
-        <w:top w:w="0" w:type="dxa"/>
-        <w:left w:w="108" w:type="dxa"/>
-        <w:bottom w:w="0" w:type="dxa"/>
-        <w:right w:w="108" w:type="dxa"/>
-      </w:tblCellMar>
     </w:tblPr>
     <w:tblStylePr w:type="firstRow">
       <w:rPr>
@@ -4634,6 +4334,485 @@
         <w:shd w:val="clear" w:color="auto" w:fill="DEEAF6" w:themeFill="accent1" w:themeFillTint="33"/>
       </w:tcPr>
     </w:tblStylePr>
+  </w:style>
+  <w:style w:type="paragraph" w:styleId="Ballontekst">
+    <w:name w:val="Balloon Text"/>
+    <w:basedOn w:val="Standaard"/>
+    <w:link w:val="BallontekstChar"/>
+    <w:uiPriority w:val="99"/>
+    <w:semiHidden/>
+    <w:unhideWhenUsed/>
+    <w:rsid w:val="009813C8"/>
+    <w:pPr>
+      <w:spacing w:after="0" w:line="240" w:lineRule="auto"/>
+    </w:pPr>
+    <w:rPr>
+      <w:rFonts w:ascii="Tahoma" w:hAnsi="Tahoma" w:cs="Tahoma"/>
+      <w:sz w:val="16"/>
+      <w:szCs w:val="16"/>
+    </w:rPr>
+  </w:style>
+  <w:style w:type="character" w:customStyle="1" w:styleId="BallontekstChar">
+    <w:name w:val="Ballontekst Char"/>
+    <w:basedOn w:val="Standaardalinea-lettertype"/>
+    <w:link w:val="Ballontekst"/>
+    <w:uiPriority w:val="99"/>
+    <w:semiHidden/>
+    <w:rsid w:val="009813C8"/>
+    <w:rPr>
+      <w:rFonts w:ascii="Tahoma" w:hAnsi="Tahoma" w:cs="Tahoma"/>
+      <w:sz w:val="16"/>
+      <w:szCs w:val="16"/>
+    </w:rPr>
+  </w:style>
+</w:styles>
+</file>
+
+<file path=word/stylesWithEffects.xml><?xml version="1.0" encoding="utf-8"?>
+<w:styles xmlns:wpc="http://schemas.microsoft.com/office/word/2010/wordprocessingCanvas" xmlns:mc="http://schemas.openxmlformats.org/markup-compatibility/2006" xmlns:o="urn:schemas-microsoft-com:office:office" xmlns:r="http://schemas.openxmlformats.org/officeDocument/2006/relationships" xmlns:m="http://schemas.openxmlformats.org/officeDocument/2006/math" xmlns:v="urn:schemas-microsoft-com:vml" xmlns:wp14="http://schemas.microsoft.com/office/word/2010/wordprocessingDrawing" xmlns:wp="http://schemas.openxmlformats.org/drawingml/2006/wordprocessingDrawing" xmlns:w10="urn:schemas-microsoft-com:office:word" xmlns:w="http://schemas.openxmlformats.org/wordprocessingml/2006/main" xmlns:w14="http://schemas.microsoft.com/office/word/2010/wordml" xmlns:wpg="http://schemas.microsoft.com/office/word/2010/wordprocessingGroup" xmlns:wpi="http://schemas.microsoft.com/office/word/2010/wordprocessingInk" xmlns:wne="http://schemas.microsoft.com/office/word/2006/wordml" xmlns:wps="http://schemas.microsoft.com/office/word/2010/wordprocessingShape" mc:Ignorable="w14 wp14">
+  <w:docDefaults>
+    <w:rPrDefault>
+      <w:rPr>
+        <w:rFonts w:asciiTheme="minorHAnsi" w:eastAsiaTheme="minorHAnsi" w:hAnsiTheme="minorHAnsi" w:cstheme="minorBidi"/>
+        <w:sz w:val="24"/>
+        <w:szCs w:val="24"/>
+        <w:lang w:val="nl-NL" w:eastAsia="en-US" w:bidi="ar-SA"/>
+      </w:rPr>
+    </w:rPrDefault>
+    <w:pPrDefault/>
+  </w:docDefaults>
+  <w:latentStyles w:defLockedState="0" w:defUIPriority="99" w:defSemiHidden="1" w:defUnhideWhenUsed="1" w:defQFormat="0" w:count="267">
+    <w:lsdException w:name="Normal" w:semiHidden="0" w:uiPriority="0" w:unhideWhenUsed="0" w:qFormat="1"/>
+    <w:lsdException w:name="heading 1" w:semiHidden="0" w:uiPriority="9" w:unhideWhenUsed="0" w:qFormat="1"/>
+    <w:lsdException w:name="heading 2" w:uiPriority="9" w:qFormat="1"/>
+    <w:lsdException w:name="heading 3" w:uiPriority="9" w:qFormat="1"/>
+    <w:lsdException w:name="heading 4" w:uiPriority="9" w:qFormat="1"/>
+    <w:lsdException w:name="heading 5" w:uiPriority="9" w:qFormat="1"/>
+    <w:lsdException w:name="heading 6" w:uiPriority="9" w:qFormat="1"/>
+    <w:lsdException w:name="heading 7" w:uiPriority="9" w:qFormat="1"/>
+    <w:lsdException w:name="heading 8" w:uiPriority="9" w:qFormat="1"/>
+    <w:lsdException w:name="heading 9" w:uiPriority="9" w:qFormat="1"/>
+    <w:lsdException w:name="toc 1" w:uiPriority="39"/>
+    <w:lsdException w:name="toc 2" w:uiPriority="39"/>
+    <w:lsdException w:name="toc 3" w:uiPriority="39"/>
+    <w:lsdException w:name="toc 4" w:uiPriority="39"/>
+    <w:lsdException w:name="toc 5" w:uiPriority="39"/>
+    <w:lsdException w:name="toc 6" w:uiPriority="39"/>
+    <w:lsdException w:name="toc 7" w:uiPriority="39"/>
+    <w:lsdException w:name="toc 8" w:uiPriority="39"/>
+    <w:lsdException w:name="toc 9" w:uiPriority="39"/>
+    <w:lsdException w:name="caption" w:uiPriority="35" w:qFormat="1"/>
+    <w:lsdException w:name="Title" w:semiHidden="0" w:uiPriority="10" w:unhideWhenUsed="0" w:qFormat="1"/>
+    <w:lsdException w:name="Default Paragraph Font" w:uiPriority="1"/>
+    <w:lsdException w:name="Subtitle" w:semiHidden="0" w:uiPriority="11" w:unhideWhenUsed="0" w:qFormat="1"/>
+    <w:lsdException w:name="Strong" w:semiHidden="0" w:uiPriority="22" w:unhideWhenUsed="0" w:qFormat="1"/>
+    <w:lsdException w:name="Emphasis" w:semiHidden="0" w:uiPriority="20" w:unhideWhenUsed="0" w:qFormat="1"/>
+    <w:lsdException w:name="Table Grid" w:semiHidden="0" w:uiPriority="39" w:unhideWhenUsed="0"/>
+    <w:lsdException w:name="Placeholder Text" w:unhideWhenUsed="0"/>
+    <w:lsdException w:name="No Spacing" w:semiHidden="0" w:uiPriority="1" w:unhideWhenUsed="0" w:qFormat="1"/>
+    <w:lsdException w:name="Light Shading" w:semiHidden="0" w:uiPriority="60" w:unhideWhenUsed="0"/>
+    <w:lsdException w:name="Light List" w:semiHidden="0" w:uiPriority="61" w:unhideWhenUsed="0"/>
+    <w:lsdException w:name="Light Grid" w:semiHidden="0" w:uiPriority="62" w:unhideWhenUsed="0"/>
+    <w:lsdException w:name="Medium Shading 1" w:semiHidden="0" w:uiPriority="63" w:unhideWhenUsed="0"/>
+    <w:lsdException w:name="Medium Shading 2" w:semiHidden="0" w:uiPriority="64" w:unhideWhenUsed="0"/>
+    <w:lsdException w:name="Medium List 1" w:semiHidden="0" w:uiPriority="65" w:unhideWhenUsed="0"/>
+    <w:lsdException w:name="Medium List 2" w:semiHidden="0" w:uiPriority="66" w:unhideWhenUsed="0"/>
+    <w:lsdException w:name="Medium Grid 1" w:semiHidden="0" w:uiPriority="67" w:unhideWhenUsed="0"/>
+    <w:lsdException w:name="Medium Grid 2" w:semiHidden="0" w:uiPriority="68" w:unhideWhenUsed="0"/>
+    <w:lsdException w:name="Medium Grid 3" w:semiHidden="0" w:uiPriority="69" w:unhideWhenUsed="0"/>
+    <w:lsdException w:name="Dark List" w:semiHidden="0" w:uiPriority="70" w:unhideWhenUsed="0"/>
+    <w:lsdException w:name="Colorful Shading" w:semiHidden="0" w:uiPriority="71" w:unhideWhenUsed="0"/>
+    <w:lsdException w:name="Colorful List" w:semiHidden="0" w:uiPriority="72" w:unhideWhenUsed="0"/>
+    <w:lsdException w:name="Colorful Grid" w:semiHidden="0" w:uiPriority="73" w:unhideWhenUsed="0"/>
+    <w:lsdException w:name="Light Shading Accent 1" w:semiHidden="0" w:uiPriority="60" w:unhideWhenUsed="0"/>
+    <w:lsdException w:name="Light List Accent 1" w:semiHidden="0" w:uiPriority="61" w:unhideWhenUsed="0"/>
+    <w:lsdException w:name="Light Grid Accent 1" w:semiHidden="0" w:uiPriority="62" w:unhideWhenUsed="0"/>
+    <w:lsdException w:name="Medium Shading 1 Accent 1" w:semiHidden="0" w:uiPriority="63" w:unhideWhenUsed="0"/>
+    <w:lsdException w:name="Medium Shading 2 Accent 1" w:semiHidden="0" w:uiPriority="64" w:unhideWhenUsed="0"/>
+    <w:lsdException w:name="Medium List 1 Accent 1" w:semiHidden="0" w:uiPriority="65" w:unhideWhenUsed="0"/>
+    <w:lsdException w:name="Revision" w:unhideWhenUsed="0"/>
+    <w:lsdException w:name="List Paragraph" w:semiHidden="0" w:uiPriority="34" w:unhideWhenUsed="0" w:qFormat="1"/>
+    <w:lsdException w:name="Quote" w:semiHidden="0" w:uiPriority="29" w:unhideWhenUsed="0" w:qFormat="1"/>
+    <w:lsdException w:name="Intense Quote" w:semiHidden="0" w:uiPriority="30" w:unhideWhenUsed="0" w:qFormat="1"/>
+    <w:lsdException w:name="Medium List 2 Accent 1" w:semiHidden="0" w:uiPriority="66" w:unhideWhenUsed="0"/>
+    <w:lsdException w:name="Medium Grid 1 Accent 1" w:semiHidden="0" w:uiPriority="67" w:unhideWhenUsed="0"/>
+    <w:lsdException w:name="Medium Grid 2 Accent 1" w:semiHidden="0" w:uiPriority="68" w:unhideWhenUsed="0"/>
+    <w:lsdException w:name="Medium Grid 3 Accent 1" w:semiHidden="0" w:uiPriority="69" w:unhideWhenUsed="0"/>
+    <w:lsdException w:name="Dark List Accent 1" w:semiHidden="0" w:uiPriority="70" w:unhideWhenUsed="0"/>
+    <w:lsdException w:name="Colorful Shading Accent 1" w:semiHidden="0" w:uiPriority="71" w:unhideWhenUsed="0"/>
+    <w:lsdException w:name="Colorful List Accent 1" w:semiHidden="0" w:uiPriority="72" w:unhideWhenUsed="0"/>
+    <w:lsdException w:name="Colorful Grid Accent 1" w:semiHidden="0" w:uiPriority="73" w:unhideWhenUsed="0"/>
+    <w:lsdException w:name="Light Shading Accent 2" w:semiHidden="0" w:uiPriority="60" w:unhideWhenUsed="0"/>
+    <w:lsdException w:name="Light List Accent 2" w:semiHidden="0" w:uiPriority="61" w:unhideWhenUsed="0"/>
+    <w:lsdException w:name="Light Grid Accent 2" w:semiHidden="0" w:uiPriority="62" w:unhideWhenUsed="0"/>
+    <w:lsdException w:name="Medium Shading 1 Accent 2" w:semiHidden="0" w:uiPriority="63" w:unhideWhenUsed="0"/>
+    <w:lsdException w:name="Medium Shading 2 Accent 2" w:semiHidden="0" w:uiPriority="64" w:unhideWhenUsed="0"/>
+    <w:lsdException w:name="Medium List 1 Accent 2" w:semiHidden="0" w:uiPriority="65" w:unhideWhenUsed="0"/>
+    <w:lsdException w:name="Medium List 2 Accent 2" w:semiHidden="0" w:uiPriority="66" w:unhideWhenUsed="0"/>
+    <w:lsdException w:name="Medium Grid 1 Accent 2" w:semiHidden="0" w:uiPriority="67" w:unhideWhenUsed="0"/>
+    <w:lsdException w:name="Medium Grid 2 Accent 2" w:semiHidden="0" w:uiPriority="68" w:unhideWhenUsed="0"/>
+    <w:lsdException w:name="Medium Grid 3 Accent 2" w:semiHidden="0" w:uiPriority="69" w:unhideWhenUsed="0"/>
+    <w:lsdException w:name="Dark List Accent 2" w:semiHidden="0" w:uiPriority="70" w:unhideWhenUsed="0"/>
+    <w:lsdException w:name="Colorful Shading Accent 2" w:semiHidden="0" w:uiPriority="71" w:unhideWhenUsed="0"/>
+    <w:lsdException w:name="Colorful List Accent 2" w:semiHidden="0" w:uiPriority="72" w:unhideWhenUsed="0"/>
+    <w:lsdException w:name="Colorful Grid Accent 2" w:semiHidden="0" w:uiPriority="73" w:unhideWhenUsed="0"/>
+    <w:lsdException w:name="Light Shading Accent 3" w:semiHidden="0" w:uiPriority="60" w:unhideWhenUsed="0"/>
+    <w:lsdException w:name="Light List Accent 3" w:semiHidden="0" w:uiPriority="61" w:unhideWhenUsed="0"/>
+    <w:lsdException w:name="Light Grid Accent 3" w:semiHidden="0" w:uiPriority="62" w:unhideWhenUsed="0"/>
+    <w:lsdException w:name="Medium Shading 1 Accent 3" w:semiHidden="0" w:uiPriority="63" w:unhideWhenUsed="0"/>
+    <w:lsdException w:name="Medium Shading 2 Accent 3" w:semiHidden="0" w:uiPriority="64" w:unhideWhenUsed="0"/>
+    <w:lsdException w:name="Medium List 1 Accent 3" w:semiHidden="0" w:uiPriority="65" w:unhideWhenUsed="0"/>
+    <w:lsdException w:name="Medium List 2 Accent 3" w:semiHidden="0" w:uiPriority="66" w:unhideWhenUsed="0"/>
+    <w:lsdException w:name="Medium Grid 1 Accent 3" w:semiHidden="0" w:uiPriority="67" w:unhideWhenUsed="0"/>
+    <w:lsdException w:name="Medium Grid 2 Accent 3" w:semiHidden="0" w:uiPriority="68" w:unhideWhenUsed="0"/>
+    <w:lsdException w:name="Medium Grid 3 Accent 3" w:semiHidden="0" w:uiPriority="69" w:unhideWhenUsed="0"/>
+    <w:lsdException w:name="Dark List Accent 3" w:semiHidden="0" w:uiPriority="70" w:unhideWhenUsed="0"/>
+    <w:lsdException w:name="Colorful Shading Accent 3" w:semiHidden="0" w:uiPriority="71" w:unhideWhenUsed="0"/>
+    <w:lsdException w:name="Colorful List Accent 3" w:semiHidden="0" w:uiPriority="72" w:unhideWhenUsed="0"/>
+    <w:lsdException w:name="Colorful Grid Accent 3" w:semiHidden="0" w:uiPriority="73" w:unhideWhenUsed="0"/>
+    <w:lsdException w:name="Light Shading Accent 4" w:semiHidden="0" w:uiPriority="60" w:unhideWhenUsed="0"/>
+    <w:lsdException w:name="Light List Accent 4" w:semiHidden="0" w:uiPriority="61" w:unhideWhenUsed="0"/>
+    <w:lsdException w:name="Light Grid Accent 4" w:semiHidden="0" w:uiPriority="62" w:unhideWhenUsed="0"/>
+    <w:lsdException w:name="Medium Shading 1 Accent 4" w:semiHidden="0" w:uiPriority="63" w:unhideWhenUsed="0"/>
+    <w:lsdException w:name="Medium Shading 2 Accent 4" w:semiHidden="0" w:uiPriority="64" w:unhideWhenUsed="0"/>
+    <w:lsdException w:name="Medium List 1 Accent 4" w:semiHidden="0" w:uiPriority="65" w:unhideWhenUsed="0"/>
+    <w:lsdException w:name="Medium List 2 Accent 4" w:semiHidden="0" w:uiPriority="66" w:unhideWhenUsed="0"/>
+    <w:lsdException w:name="Medium Grid 1 Accent 4" w:semiHidden="0" w:uiPriority="67" w:unhideWhenUsed="0"/>
+    <w:lsdException w:name="Medium Grid 2 Accent 4" w:semiHidden="0" w:uiPriority="68" w:unhideWhenUsed="0"/>
+    <w:lsdException w:name="Medium Grid 3 Accent 4" w:semiHidden="0" w:uiPriority="69" w:unhideWhenUsed="0"/>
+    <w:lsdException w:name="Dark List Accent 4" w:semiHidden="0" w:uiPriority="70" w:unhideWhenUsed="0"/>
+    <w:lsdException w:name="Colorful Shading Accent 4" w:semiHidden="0" w:uiPriority="71" w:unhideWhenUsed="0"/>
+    <w:lsdException w:name="Colorful List Accent 4" w:semiHidden="0" w:uiPriority="72" w:unhideWhenUsed="0"/>
+    <w:lsdException w:name="Colorful Grid Accent 4" w:semiHidden="0" w:uiPriority="73" w:unhideWhenUsed="0"/>
+    <w:lsdException w:name="Light Shading Accent 5" w:semiHidden="0" w:uiPriority="60" w:unhideWhenUsed="0"/>
+    <w:lsdException w:name="Light List Accent 5" w:semiHidden="0" w:uiPriority="61" w:unhideWhenUsed="0"/>
+    <w:lsdException w:name="Light Grid Accent 5" w:semiHidden="0" w:uiPriority="62" w:unhideWhenUsed="0"/>
+    <w:lsdException w:name="Medium Shading 1 Accent 5" w:semiHidden="0" w:uiPriority="63" w:unhideWhenUsed="0"/>
+    <w:lsdException w:name="Medium Shading 2 Accent 5" w:semiHidden="0" w:uiPriority="64" w:unhideWhenUsed="0"/>
+    <w:lsdException w:name="Medium List 1 Accent 5" w:semiHidden="0" w:uiPriority="65" w:unhideWhenUsed="0"/>
+    <w:lsdException w:name="Medium List 2 Accent 5" w:semiHidden="0" w:uiPriority="66" w:unhideWhenUsed="0"/>
+    <w:lsdException w:name="Medium Grid 1 Accent 5" w:semiHidden="0" w:uiPriority="67" w:unhideWhenUsed="0"/>
+    <w:lsdException w:name="Medium Grid 2 Accent 5" w:semiHidden="0" w:uiPriority="68" w:unhideWhenUsed="0"/>
+    <w:lsdException w:name="Medium Grid 3 Accent 5" w:semiHidden="0" w:uiPriority="69" w:unhideWhenUsed="0"/>
+    <w:lsdException w:name="Dark List Accent 5" w:semiHidden="0" w:uiPriority="70" w:unhideWhenUsed="0"/>
+    <w:lsdException w:name="Colorful Shading Accent 5" w:semiHidden="0" w:uiPriority="71" w:unhideWhenUsed="0"/>
+    <w:lsdException w:name="Colorful List Accent 5" w:semiHidden="0" w:uiPriority="72" w:unhideWhenUsed="0"/>
+    <w:lsdException w:name="Colorful Grid Accent 5" w:semiHidden="0" w:uiPriority="73" w:unhideWhenUsed="0"/>
+    <w:lsdException w:name="Light Shading Accent 6" w:semiHidden="0" w:uiPriority="60" w:unhideWhenUsed="0"/>
+    <w:lsdException w:name="Light List Accent 6" w:semiHidden="0" w:uiPriority="61" w:unhideWhenUsed="0"/>
+    <w:lsdException w:name="Light Grid Accent 6" w:semiHidden="0" w:uiPriority="62" w:unhideWhenUsed="0"/>
+    <w:lsdException w:name="Medium Shading 1 Accent 6" w:semiHidden="0" w:uiPriority="63" w:unhideWhenUsed="0"/>
+    <w:lsdException w:name="Medium Shading 2 Accent 6" w:semiHidden="0" w:uiPriority="64" w:unhideWhenUsed="0"/>
+    <w:lsdException w:name="Medium List 1 Accent 6" w:semiHidden="0" w:uiPriority="65" w:unhideWhenUsed="0"/>
+    <w:lsdException w:name="Medium List 2 Accent 6" w:semiHidden="0" w:uiPriority="66" w:unhideWhenUsed="0"/>
+    <w:lsdException w:name="Medium Grid 1 Accent 6" w:semiHidden="0" w:uiPriority="67" w:unhideWhenUsed="0"/>
+    <w:lsdException w:name="Medium Grid 2 Accent 6" w:semiHidden="0" w:uiPriority="68" w:unhideWhenUsed="0"/>
+    <w:lsdException w:name="Medium Grid 3 Accent 6" w:semiHidden="0" w:uiPriority="69" w:unhideWhenUsed="0"/>
+    <w:lsdException w:name="Dark List Accent 6" w:semiHidden="0" w:uiPriority="70" w:unhideWhenUsed="0"/>
+    <w:lsdException w:name="Colorful Shading Accent 6" w:semiHidden="0" w:uiPriority="71" w:unhideWhenUsed="0"/>
+    <w:lsdException w:name="Colorful List Accent 6" w:semiHidden="0" w:uiPriority="72" w:unhideWhenUsed="0"/>
+    <w:lsdException w:name="Colorful Grid Accent 6" w:semiHidden="0" w:uiPriority="73" w:unhideWhenUsed="0"/>
+    <w:lsdException w:name="Subtle Emphasis" w:semiHidden="0" w:uiPriority="19" w:unhideWhenUsed="0" w:qFormat="1"/>
+    <w:lsdException w:name="Intense Emphasis" w:semiHidden="0" w:uiPriority="21" w:unhideWhenUsed="0" w:qFormat="1"/>
+    <w:lsdException w:name="Subtle Reference" w:semiHidden="0" w:uiPriority="31" w:unhideWhenUsed="0" w:qFormat="1"/>
+    <w:lsdException w:name="Intense Reference" w:semiHidden="0" w:uiPriority="32" w:unhideWhenUsed="0" w:qFormat="1"/>
+    <w:lsdException w:name="Book Title" w:semiHidden="0" w:uiPriority="33" w:unhideWhenUsed="0" w:qFormat="1"/>
+    <w:lsdException w:name="Bibliography" w:uiPriority="37"/>
+    <w:lsdException w:name="TOC Heading" w:uiPriority="39" w:qFormat="1"/>
+  </w:latentStyles>
+  <w:style w:type="paragraph" w:default="1" w:styleId="Standaard">
+    <w:name w:val="Normal"/>
+    <w:qFormat/>
+    <w:rsid w:val="00A15485"/>
+    <w:pPr>
+      <w:spacing w:after="200" w:line="276" w:lineRule="auto"/>
+    </w:pPr>
+    <w:rPr>
+      <w:sz w:val="22"/>
+      <w:szCs w:val="22"/>
+    </w:rPr>
+  </w:style>
+  <w:style w:type="paragraph" w:styleId="Kop1">
+    <w:name w:val="heading 1"/>
+    <w:basedOn w:val="Standaard"/>
+    <w:next w:val="Standaard"/>
+    <w:link w:val="Kop1Char"/>
+    <w:uiPriority w:val="9"/>
+    <w:qFormat/>
+    <w:rsid w:val="00A15485"/>
+    <w:pPr>
+      <w:keepNext/>
+      <w:keepLines/>
+      <w:spacing w:before="480" w:after="0"/>
+      <w:outlineLvl w:val="0"/>
+    </w:pPr>
+    <w:rPr>
+      <w:rFonts w:ascii="Arial" w:eastAsiaTheme="majorEastAsia" w:hAnsi="Arial" w:cstheme="majorBidi"/>
+      <w:b/>
+      <w:bCs/>
+      <w:color w:val="000000" w:themeColor="text1"/>
+      <w:sz w:val="48"/>
+      <w:szCs w:val="28"/>
+    </w:rPr>
+  </w:style>
+  <w:style w:type="character" w:default="1" w:styleId="Standaardalinea-lettertype">
+    <w:name w:val="Default Paragraph Font"/>
+    <w:uiPriority w:val="1"/>
+    <w:semiHidden/>
+    <w:unhideWhenUsed/>
+  </w:style>
+  <w:style w:type="table" w:default="1" w:styleId="Standaardtabel">
+    <w:name w:val="Normal Table"/>
+    <w:uiPriority w:val="99"/>
+    <w:semiHidden/>
+    <w:unhideWhenUsed/>
+    <w:tblPr>
+      <w:tblInd w:w="0" w:type="dxa"/>
+      <w:tblCellMar>
+        <w:top w:w="0" w:type="dxa"/>
+        <w:left w:w="108" w:type="dxa"/>
+        <w:bottom w:w="0" w:type="dxa"/>
+        <w:right w:w="108" w:type="dxa"/>
+      </w:tblCellMar>
+    </w:tblPr>
+  </w:style>
+  <w:style w:type="numbering" w:default="1" w:styleId="Geenlijst">
+    <w:name w:val="No List"/>
+    <w:uiPriority w:val="99"/>
+    <w:semiHidden/>
+    <w:unhideWhenUsed/>
+  </w:style>
+  <w:style w:type="character" w:customStyle="1" w:styleId="Kop1Char">
+    <w:name w:val="Kop 1 Char"/>
+    <w:basedOn w:val="Standaardalinea-lettertype"/>
+    <w:link w:val="Kop1"/>
+    <w:uiPriority w:val="9"/>
+    <w:rsid w:val="00A15485"/>
+    <w:rPr>
+      <w:rFonts w:ascii="Arial" w:eastAsiaTheme="majorEastAsia" w:hAnsi="Arial" w:cstheme="majorBidi"/>
+      <w:b/>
+      <w:bCs/>
+      <w:color w:val="000000" w:themeColor="text1"/>
+      <w:sz w:val="48"/>
+      <w:szCs w:val="28"/>
+    </w:rPr>
+  </w:style>
+  <w:style w:type="paragraph" w:styleId="Geenafstand">
+    <w:name w:val="No Spacing"/>
+    <w:basedOn w:val="Standaard"/>
+    <w:link w:val="GeenafstandChar"/>
+    <w:uiPriority w:val="1"/>
+    <w:qFormat/>
+    <w:rsid w:val="00A15485"/>
+    <w:pPr>
+      <w:spacing w:after="0" w:line="240" w:lineRule="auto"/>
+    </w:pPr>
+    <w:rPr>
+      <w:rFonts w:asciiTheme="majorHAnsi" w:eastAsiaTheme="majorEastAsia" w:hAnsiTheme="majorHAnsi" w:cstheme="majorBidi"/>
+    </w:rPr>
+  </w:style>
+  <w:style w:type="character" w:customStyle="1" w:styleId="GeenafstandChar">
+    <w:name w:val="Geen afstand Char"/>
+    <w:basedOn w:val="Standaardalinea-lettertype"/>
+    <w:link w:val="Geenafstand"/>
+    <w:uiPriority w:val="1"/>
+    <w:rsid w:val="00A15485"/>
+    <w:rPr>
+      <w:rFonts w:asciiTheme="majorHAnsi" w:eastAsiaTheme="majorEastAsia" w:hAnsiTheme="majorHAnsi" w:cstheme="majorBidi"/>
+      <w:sz w:val="22"/>
+      <w:szCs w:val="22"/>
+    </w:rPr>
+  </w:style>
+  <w:style w:type="table" w:styleId="Tabelraster">
+    <w:name w:val="Table Grid"/>
+    <w:basedOn w:val="Standaardtabel"/>
+    <w:uiPriority w:val="39"/>
+    <w:rsid w:val="00A15485"/>
+    <w:tblPr>
+      <w:tblBorders>
+        <w:top w:val="single" w:sz="4" w:space="0" w:color="auto"/>
+        <w:left w:val="single" w:sz="4" w:space="0" w:color="auto"/>
+        <w:bottom w:val="single" w:sz="4" w:space="0" w:color="auto"/>
+        <w:right w:val="single" w:sz="4" w:space="0" w:color="auto"/>
+        <w:insideH w:val="single" w:sz="4" w:space="0" w:color="auto"/>
+        <w:insideV w:val="single" w:sz="4" w:space="0" w:color="auto"/>
+      </w:tblBorders>
+    </w:tblPr>
+  </w:style>
+  <w:style w:type="table" w:customStyle="1" w:styleId="GridTable2Accent1">
+    <w:name w:val="Grid Table 2 Accent 1"/>
+    <w:basedOn w:val="Standaardtabel"/>
+    <w:uiPriority w:val="47"/>
+    <w:rsid w:val="00A15485"/>
+    <w:tblPr>
+      <w:tblStyleRowBandSize w:val="1"/>
+      <w:tblStyleColBandSize w:val="1"/>
+      <w:tblBorders>
+        <w:top w:val="single" w:sz="2" w:space="0" w:color="9CC2E5" w:themeColor="accent1" w:themeTint="99"/>
+        <w:bottom w:val="single" w:sz="2" w:space="0" w:color="9CC2E5" w:themeColor="accent1" w:themeTint="99"/>
+        <w:insideH w:val="single" w:sz="2" w:space="0" w:color="9CC2E5" w:themeColor="accent1" w:themeTint="99"/>
+        <w:insideV w:val="single" w:sz="2" w:space="0" w:color="9CC2E5" w:themeColor="accent1" w:themeTint="99"/>
+      </w:tblBorders>
+    </w:tblPr>
+    <w:tblStylePr w:type="firstRow">
+      <w:rPr>
+        <w:b/>
+        <w:bCs/>
+      </w:rPr>
+      <w:tblPr/>
+      <w:tcPr>
+        <w:tcBorders>
+          <w:top w:val="nil"/>
+          <w:bottom w:val="single" w:sz="12" w:space="0" w:color="9CC2E5" w:themeColor="accent1" w:themeTint="99"/>
+          <w:insideH w:val="nil"/>
+          <w:insideV w:val="nil"/>
+        </w:tcBorders>
+        <w:shd w:val="clear" w:color="auto" w:fill="FFFFFF" w:themeFill="background1"/>
+      </w:tcPr>
+    </w:tblStylePr>
+    <w:tblStylePr w:type="lastRow">
+      <w:rPr>
+        <w:b/>
+        <w:bCs/>
+      </w:rPr>
+      <w:tblPr/>
+      <w:tcPr>
+        <w:tcBorders>
+          <w:top w:val="double" w:sz="2" w:space="0" w:color="9CC2E5" w:themeColor="accent1" w:themeTint="99"/>
+          <w:bottom w:val="nil"/>
+          <w:insideH w:val="nil"/>
+          <w:insideV w:val="nil"/>
+        </w:tcBorders>
+        <w:shd w:val="clear" w:color="auto" w:fill="FFFFFF" w:themeFill="background1"/>
+      </w:tcPr>
+    </w:tblStylePr>
+    <w:tblStylePr w:type="firstCol">
+      <w:rPr>
+        <w:b/>
+        <w:bCs/>
+      </w:rPr>
+    </w:tblStylePr>
+    <w:tblStylePr w:type="lastCol">
+      <w:rPr>
+        <w:b/>
+        <w:bCs/>
+      </w:rPr>
+    </w:tblStylePr>
+    <w:tblStylePr w:type="band1Vert">
+      <w:tblPr/>
+      <w:tcPr>
+        <w:shd w:val="clear" w:color="auto" w:fill="DEEAF6" w:themeFill="accent1" w:themeFillTint="33"/>
+      </w:tcPr>
+    </w:tblStylePr>
+    <w:tblStylePr w:type="band1Horz">
+      <w:tblPr/>
+      <w:tcPr>
+        <w:shd w:val="clear" w:color="auto" w:fill="DEEAF6" w:themeFill="accent1" w:themeFillTint="33"/>
+      </w:tcPr>
+    </w:tblStylePr>
+  </w:style>
+  <w:style w:type="table" w:customStyle="1" w:styleId="GridTable4Accent1">
+    <w:name w:val="Grid Table 4 Accent 1"/>
+    <w:basedOn w:val="Standaardtabel"/>
+    <w:uiPriority w:val="49"/>
+    <w:rsid w:val="00A15485"/>
+    <w:tblPr>
+      <w:tblStyleRowBandSize w:val="1"/>
+      <w:tblStyleColBandSize w:val="1"/>
+      <w:tblBorders>
+        <w:top w:val="single" w:sz="4" w:space="0" w:color="9CC2E5" w:themeColor="accent1" w:themeTint="99"/>
+        <w:left w:val="single" w:sz="4" w:space="0" w:color="9CC2E5" w:themeColor="accent1" w:themeTint="99"/>
+        <w:bottom w:val="single" w:sz="4" w:space="0" w:color="9CC2E5" w:themeColor="accent1" w:themeTint="99"/>
+        <w:right w:val="single" w:sz="4" w:space="0" w:color="9CC2E5" w:themeColor="accent1" w:themeTint="99"/>
+        <w:insideH w:val="single" w:sz="4" w:space="0" w:color="9CC2E5" w:themeColor="accent1" w:themeTint="99"/>
+        <w:insideV w:val="single" w:sz="4" w:space="0" w:color="9CC2E5" w:themeColor="accent1" w:themeTint="99"/>
+      </w:tblBorders>
+    </w:tblPr>
+    <w:tblStylePr w:type="firstRow">
+      <w:rPr>
+        <w:b/>
+        <w:bCs/>
+        <w:color w:val="FFFFFF" w:themeColor="background1"/>
+      </w:rPr>
+      <w:tblPr/>
+      <w:tcPr>
+        <w:tcBorders>
+          <w:top w:val="single" w:sz="4" w:space="0" w:color="5B9BD5" w:themeColor="accent1"/>
+          <w:left w:val="single" w:sz="4" w:space="0" w:color="5B9BD5" w:themeColor="accent1"/>
+          <w:bottom w:val="single" w:sz="4" w:space="0" w:color="5B9BD5" w:themeColor="accent1"/>
+          <w:right w:val="single" w:sz="4" w:space="0" w:color="5B9BD5" w:themeColor="accent1"/>
+          <w:insideH w:val="nil"/>
+          <w:insideV w:val="nil"/>
+        </w:tcBorders>
+        <w:shd w:val="clear" w:color="auto" w:fill="5B9BD5" w:themeFill="accent1"/>
+      </w:tcPr>
+    </w:tblStylePr>
+    <w:tblStylePr w:type="lastRow">
+      <w:rPr>
+        <w:b/>
+        <w:bCs/>
+      </w:rPr>
+      <w:tblPr/>
+      <w:tcPr>
+        <w:tcBorders>
+          <w:top w:val="double" w:sz="4" w:space="0" w:color="5B9BD5" w:themeColor="accent1"/>
+        </w:tcBorders>
+      </w:tcPr>
+    </w:tblStylePr>
+    <w:tblStylePr w:type="firstCol">
+      <w:rPr>
+        <w:b/>
+        <w:bCs/>
+      </w:rPr>
+    </w:tblStylePr>
+    <w:tblStylePr w:type="lastCol">
+      <w:rPr>
+        <w:b/>
+        <w:bCs/>
+      </w:rPr>
+    </w:tblStylePr>
+    <w:tblStylePr w:type="band1Vert">
+      <w:tblPr/>
+      <w:tcPr>
+        <w:shd w:val="clear" w:color="auto" w:fill="DEEAF6" w:themeFill="accent1" w:themeFillTint="33"/>
+      </w:tcPr>
+    </w:tblStylePr>
+    <w:tblStylePr w:type="band1Horz">
+      <w:tblPr/>
+      <w:tcPr>
+        <w:shd w:val="clear" w:color="auto" w:fill="DEEAF6" w:themeFill="accent1" w:themeFillTint="33"/>
+      </w:tcPr>
+    </w:tblStylePr>
+  </w:style>
+  <w:style w:type="paragraph" w:styleId="Ballontekst">
+    <w:name w:val="Balloon Text"/>
+    <w:basedOn w:val="Standaard"/>
+    <w:link w:val="BallontekstChar"/>
+    <w:uiPriority w:val="99"/>
+    <w:semiHidden/>
+    <w:unhideWhenUsed/>
+    <w:rsid w:val="009813C8"/>
+    <w:pPr>
+      <w:spacing w:after="0" w:line="240" w:lineRule="auto"/>
+    </w:pPr>
+    <w:rPr>
+      <w:rFonts w:ascii="Tahoma" w:hAnsi="Tahoma" w:cs="Tahoma"/>
+      <w:sz w:val="16"/>
+      <w:szCs w:val="16"/>
+    </w:rPr>
+  </w:style>
+  <w:style w:type="character" w:customStyle="1" w:styleId="BallontekstChar">
+    <w:name w:val="Ballontekst Char"/>
+    <w:basedOn w:val="Standaardalinea-lettertype"/>
+    <w:link w:val="Ballontekst"/>
+    <w:uiPriority w:val="99"/>
+    <w:semiHidden/>
+    <w:rsid w:val="009813C8"/>
+    <w:rPr>
+      <w:rFonts w:ascii="Tahoma" w:hAnsi="Tahoma" w:cs="Tahoma"/>
+      <w:sz w:val="16"/>
+      <w:szCs w:val="16"/>
+    </w:rPr>
   </w:style>
 </w:styles>
 </file>
@@ -4893,7 +5072,7 @@
   <a:extraClrSchemeLst/>
   <a:extLst>
     <a:ext uri="{05A4C25C-085E-4340-85A3-A5531E510DB2}">
-      <thm15:themeFamily xmlns:thm15="http://schemas.microsoft.com/office/thememl/2012/main" name="Office Theme" id="{62F939B6-93AF-4DB8-9C6B-D6C7DFDC589F}" vid="{4A3C46E8-61CC-4603-A589-7422A47A8E4A}"/>
+      <thm15:themeFamily xmlns:thm15="http://schemas.microsoft.com/office/thememl/2012/main" xmlns="" name="Office Theme" id="{62F939B6-93AF-4DB8-9C6B-D6C7DFDC589F}" vid="{4A3C46E8-61CC-4603-A589-7422A47A8E4A}"/>
     </a:ext>
   </a:extLst>
 </a:theme>

</xml_diff>